<commit_message>
Ajout de l'énoncé de la question 3
</commit_message>
<xml_diff>
--- a/Examen Final Formatif H24.docx
+++ b/Examen Final Formatif H24.docx
@@ -18,7 +18,6 @@
         </w:rPr>
         <w:t xml:space="preserve">Examen </w:t>
       </w:r>
-      <w:proofErr w:type="gramStart"/>
       <w:r>
         <w:rPr>
           <w:lang w:val="fr-CA"/>
@@ -29,14 +28,7 @@
         <w:rPr>
           <w:lang w:val="fr-CA"/>
         </w:rPr>
-        <w:t xml:space="preserve"> -</w:t>
-      </w:r>
-      <w:proofErr w:type="gramEnd"/>
-      <w:r>
-        <w:rPr>
-          <w:lang w:val="fr-CA"/>
-        </w:rPr>
-        <w:t xml:space="preserve"> </w:t>
+        <w:t xml:space="preserve"> - </w:t>
       </w:r>
       <w:r>
         <w:rPr>
@@ -210,7 +202,22 @@
         <w:jc w:val="both"/>
       </w:pPr>
       <w:r>
-        <w:t xml:space="preserve">À partir des fichiers de départs, tester </w:t>
+        <w:t>À partir des fichiers de départs</w:t>
+      </w:r>
+      <w:r>
+        <w:t xml:space="preserve"> dans </w:t>
+      </w:r>
+      <w:proofErr w:type="spellStart"/>
+      <w:r>
+        <w:rPr>
+          <w:b/>
+          <w:bCs/>
+        </w:rPr>
+        <w:t>Mock</w:t>
+      </w:r>
+      <w:proofErr w:type="spellEnd"/>
+      <w:r>
+        <w:t xml:space="preserve">, tester </w:t>
       </w:r>
       <w:proofErr w:type="spellStart"/>
       <w:r>
@@ -480,10 +487,476 @@
         <w:t xml:space="preserve"> (</w:t>
       </w:r>
       <w:r>
-        <w:t>8</w:t>
+        <w:t>7</w:t>
       </w:r>
       <w:r>
         <w:t xml:space="preserve"> points)</w:t>
+      </w:r>
+    </w:p>
+    <w:p>
+      <w:pPr>
+        <w:jc w:val="both"/>
+      </w:pPr>
+      <w:r>
+        <w:t>À partir des fichiers de départs</w:t>
+      </w:r>
+      <w:r>
+        <w:t xml:space="preserve"> dans </w:t>
+      </w:r>
+      <w:proofErr w:type="spellStart"/>
+      <w:r>
+        <w:rPr>
+          <w:b/>
+          <w:bCs/>
+        </w:rPr>
+        <w:t>MathBackgroundService</w:t>
+      </w:r>
+      <w:proofErr w:type="spellEnd"/>
+      <w:r>
+        <w:t xml:space="preserve">, </w:t>
+      </w:r>
+    </w:p>
+    <w:p>
+      <w:pPr>
+        <w:jc w:val="both"/>
+      </w:pPr>
+    </w:p>
+    <w:p>
+      <w:pPr>
+        <w:rPr>
+          <w:rFonts w:asciiTheme="majorHAnsi" w:eastAsiaTheme="majorEastAsia" w:hAnsiTheme="majorHAnsi" w:cstheme="majorBidi"/>
+          <w:color w:val="2F5496" w:themeColor="accent1" w:themeShade="BF"/>
+          <w:sz w:val="32"/>
+          <w:szCs w:val="32"/>
+        </w:rPr>
+      </w:pPr>
+      <w:r>
+        <w:br w:type="page"/>
+      </w:r>
+    </w:p>
+    <w:p>
+      <w:pPr>
+        <w:pStyle w:val="Titre1"/>
+      </w:pPr>
+      <w:r>
+        <w:lastRenderedPageBreak/>
+        <w:t xml:space="preserve">Question </w:t>
+      </w:r>
+      <w:r>
+        <w:t>3</w:t>
+      </w:r>
+      <w:r>
+        <w:t xml:space="preserve"> – </w:t>
+      </w:r>
+      <w:r>
+        <w:t xml:space="preserve">Animations </w:t>
+      </w:r>
+      <w:r>
+        <w:t>(</w:t>
+      </w:r>
+      <w:r>
+        <w:t>5</w:t>
+      </w:r>
+      <w:r>
+        <w:t xml:space="preserve"> points)</w:t>
+      </w:r>
+    </w:p>
+    <w:p>
+      <w:pPr>
+        <w:jc w:val="both"/>
+      </w:pPr>
+      <w:r>
+        <w:t xml:space="preserve">À partir des fichiers de départs dans </w:t>
+      </w:r>
+      <w:proofErr w:type="spellStart"/>
+      <w:r>
+        <w:rPr>
+          <w:b/>
+          <w:bCs/>
+        </w:rPr>
+        <w:t>ngAnimations</w:t>
+      </w:r>
+      <w:proofErr w:type="spellEnd"/>
+      <w:r>
+        <w:t xml:space="preserve">, </w:t>
+      </w:r>
+    </w:p>
+    <w:p>
+      <w:pPr>
+        <w:jc w:val="both"/>
+      </w:pPr>
+      <w:r>
+        <w:t xml:space="preserve">Lorsque l’on clique sur </w:t>
+      </w:r>
+      <w:r>
+        <w:rPr>
+          <w:b/>
+          <w:bCs/>
+        </w:rPr>
+        <w:t>« Animer une fois »</w:t>
+      </w:r>
+      <w:r>
+        <w:t xml:space="preserve">, faites les animations </w:t>
+      </w:r>
+      <w:proofErr w:type="spellStart"/>
+      <w:r>
+        <w:rPr>
+          <w:b/>
+          <w:bCs/>
+        </w:rPr>
+        <w:t>Angular</w:t>
+      </w:r>
+      <w:proofErr w:type="spellEnd"/>
+      <w:r>
+        <w:t xml:space="preserve"> suivantes :</w:t>
+      </w:r>
+    </w:p>
+    <w:p>
+      <w:pPr>
+        <w:jc w:val="both"/>
+      </w:pPr>
+      <w:r>
+        <w:rPr>
+          <w:b/>
+          <w:bCs/>
+        </w:rPr>
+        <w:t xml:space="preserve">Animation </w:t>
+      </w:r>
+      <w:proofErr w:type="spellStart"/>
+      <w:r>
+        <w:rPr>
+          <w:b/>
+          <w:bCs/>
+        </w:rPr>
+        <w:t>s</w:t>
+      </w:r>
+      <w:r>
+        <w:rPr>
+          <w:b/>
+          <w:bCs/>
+        </w:rPr>
+        <w:t>hake</w:t>
+      </w:r>
+      <w:proofErr w:type="spellEnd"/>
+      <w:r>
+        <w:t xml:space="preserve"> du carré </w:t>
+      </w:r>
+      <w:r>
+        <w:rPr>
+          <w:b/>
+          <w:bCs/>
+        </w:rPr>
+        <w:t>rouge</w:t>
+      </w:r>
+      <w:r>
+        <w:t xml:space="preserve"> pendant </w:t>
+      </w:r>
+      <w:r>
+        <w:rPr>
+          <w:b/>
+          <w:bCs/>
+        </w:rPr>
+        <w:t>0.6 seconde</w:t>
+      </w:r>
+    </w:p>
+    <w:p>
+      <w:pPr>
+        <w:jc w:val="both"/>
+      </w:pPr>
+      <w:r>
+        <w:t xml:space="preserve">Aussitôt que la première animation est terminée : </w:t>
+      </w:r>
+    </w:p>
+    <w:p>
+      <w:pPr>
+        <w:jc w:val="both"/>
+      </w:pPr>
+      <w:r>
+        <w:rPr>
+          <w:b/>
+          <w:bCs/>
+        </w:rPr>
+        <w:t xml:space="preserve">Animation </w:t>
+      </w:r>
+      <w:proofErr w:type="spellStart"/>
+      <w:r>
+        <w:rPr>
+          <w:b/>
+          <w:bCs/>
+        </w:rPr>
+        <w:t>b</w:t>
+      </w:r>
+      <w:r>
+        <w:rPr>
+          <w:b/>
+          <w:bCs/>
+        </w:rPr>
+        <w:t>ounce</w:t>
+      </w:r>
+      <w:proofErr w:type="spellEnd"/>
+      <w:r>
+        <w:t xml:space="preserve"> du carré </w:t>
+      </w:r>
+      <w:r>
+        <w:rPr>
+          <w:b/>
+          <w:bCs/>
+        </w:rPr>
+        <w:t>vert</w:t>
+      </w:r>
+      <w:r>
+        <w:t xml:space="preserve"> pendant </w:t>
+      </w:r>
+      <w:r>
+        <w:rPr>
+          <w:b/>
+          <w:bCs/>
+        </w:rPr>
+        <w:t>0.8 seconde</w:t>
+      </w:r>
+    </w:p>
+    <w:p>
+      <w:pPr>
+        <w:jc w:val="both"/>
+      </w:pPr>
+      <w:r>
+        <w:rPr>
+          <w:b/>
+          <w:bCs/>
+        </w:rPr>
+        <w:t>100 ms avant</w:t>
+      </w:r>
+      <w:r>
+        <w:t xml:space="preserve"> que l’animation du carré vert soit terminé</w:t>
+      </w:r>
+      <w:r>
+        <w:t>e</w:t>
+      </w:r>
+      <w:r>
+        <w:t> :</w:t>
+      </w:r>
+      <w:r>
+        <w:t xml:space="preserve"> (Comprendre que le délai doit être de 0.7 seconde)</w:t>
+      </w:r>
+    </w:p>
+    <w:p>
+      <w:pPr>
+        <w:jc w:val="both"/>
+      </w:pPr>
+      <w:r>
+        <w:rPr>
+          <w:b/>
+          <w:bCs/>
+        </w:rPr>
+        <w:t xml:space="preserve">Animation </w:t>
+      </w:r>
+      <w:proofErr w:type="spellStart"/>
+      <w:r>
+        <w:rPr>
+          <w:b/>
+          <w:bCs/>
+        </w:rPr>
+        <w:t>t</w:t>
+      </w:r>
+      <w:r>
+        <w:rPr>
+          <w:b/>
+          <w:bCs/>
+        </w:rPr>
+        <w:t>ada</w:t>
+      </w:r>
+      <w:proofErr w:type="spellEnd"/>
+      <w:r>
+        <w:t xml:space="preserve"> du carré </w:t>
+      </w:r>
+      <w:r>
+        <w:rPr>
+          <w:b/>
+          <w:bCs/>
+        </w:rPr>
+        <w:t>bleu</w:t>
+      </w:r>
+      <w:r>
+        <w:t xml:space="preserve"> pendant </w:t>
+      </w:r>
+      <w:r>
+        <w:rPr>
+          <w:b/>
+          <w:bCs/>
+        </w:rPr>
+        <w:t>0.9 seconde</w:t>
+      </w:r>
+    </w:p>
+    <w:p>
+      <w:pPr>
+        <w:jc w:val="both"/>
+      </w:pPr>
+    </w:p>
+    <w:p>
+      <w:pPr>
+        <w:jc w:val="both"/>
+      </w:pPr>
+      <w:r>
+        <w:t xml:space="preserve">Pour le bouton </w:t>
+      </w:r>
+      <w:r>
+        <w:rPr>
+          <w:b/>
+          <w:bCs/>
+        </w:rPr>
+        <w:t xml:space="preserve">« Animer en </w:t>
+      </w:r>
+      <w:proofErr w:type="spellStart"/>
+      <w:r>
+        <w:rPr>
+          <w:b/>
+          <w:bCs/>
+        </w:rPr>
+        <w:t>boulce</w:t>
+      </w:r>
+      <w:proofErr w:type="spellEnd"/>
+      <w:r>
+        <w:rPr>
+          <w:b/>
+          <w:bCs/>
+        </w:rPr>
+        <w:t> »</w:t>
+      </w:r>
+      <w:r>
+        <w:t xml:space="preserve">, faites exactement les mêmes animations (possible d’utiliser la même méthode, mais avec un paramètre </w:t>
+      </w:r>
+      <w:proofErr w:type="spellStart"/>
+      <w:r>
+        <w:t>boucle:boolean</w:t>
+      </w:r>
+      <w:proofErr w:type="spellEnd"/>
+      <w:r>
+        <w:t>) et recommence</w:t>
+      </w:r>
+      <w:r>
+        <w:t>z</w:t>
+      </w:r>
+      <w:r>
+        <w:t xml:space="preserve"> à les jouer aussitôt que la 3</w:t>
+      </w:r>
+      <w:r>
+        <w:rPr>
+          <w:vertAlign w:val="superscript"/>
+        </w:rPr>
+        <w:t>e</w:t>
+      </w:r>
+      <w:r>
+        <w:t xml:space="preserve"> animation est terminée.</w:t>
+      </w:r>
+    </w:p>
+    <w:p>
+      <w:pPr>
+        <w:jc w:val="both"/>
+      </w:pPr>
+    </w:p>
+    <w:p>
+      <w:pPr>
+        <w:jc w:val="both"/>
+        <w:rPr>
+          <w:b/>
+          <w:bCs/>
+        </w:rPr>
+      </w:pPr>
+      <w:r>
+        <w:t xml:space="preserve">Pour le bouton </w:t>
+      </w:r>
+      <w:r>
+        <w:rPr>
+          <w:b/>
+          <w:bCs/>
+        </w:rPr>
+        <w:t>« Faire tourner »,</w:t>
+      </w:r>
+      <w:r>
+        <w:t xml:space="preserve"> utiliser l’animation </w:t>
+      </w:r>
+      <w:proofErr w:type="spellStart"/>
+      <w:r>
+        <w:rPr>
+          <w:b/>
+          <w:bCs/>
+        </w:rPr>
+        <w:t>css</w:t>
+      </w:r>
+      <w:proofErr w:type="spellEnd"/>
+      <w:r>
+        <w:t xml:space="preserve"> avec la classe </w:t>
+      </w:r>
+      <w:proofErr w:type="spellStart"/>
+      <w:r>
+        <w:rPr>
+          <w:b/>
+          <w:bCs/>
+        </w:rPr>
+        <w:t>rotate-left</w:t>
+      </w:r>
+      <w:proofErr w:type="spellEnd"/>
+      <w:r>
+        <w:rPr>
+          <w:b/>
+          <w:bCs/>
+        </w:rPr>
+        <w:t>.</w:t>
+      </w:r>
+      <w:r>
+        <w:t xml:space="preserve"> Il faut simplement faire jouer l’animation une fois en </w:t>
+      </w:r>
+      <w:r>
+        <w:rPr>
+          <w:b/>
+          <w:bCs/>
+        </w:rPr>
+        <w:t>750 ms</w:t>
+      </w:r>
+      <w:r>
+        <w:t xml:space="preserve">. </w:t>
+      </w:r>
+      <w:r>
+        <w:rPr>
+          <w:b/>
+          <w:bCs/>
+        </w:rPr>
+        <w:t>Une fois que l’animation est terminée</w:t>
+      </w:r>
+      <w:r>
+        <w:t>, on peut cliquer encore sur le bouton et l’animation va jouer.</w:t>
+      </w:r>
+    </w:p>
+    <w:p>
+      <w:pPr>
+        <w:jc w:val="both"/>
+        <w:rPr>
+          <w:lang w:val="fr-CA"/>
+        </w:rPr>
+      </w:pPr>
+    </w:p>
+    <w:p>
+      <w:pPr>
+        <w:jc w:val="both"/>
+      </w:pPr>
+    </w:p>
+    <w:p>
+      <w:pPr>
+        <w:rPr>
+          <w:b/>
+          <w:bCs/>
+          <w:sz w:val="32"/>
+          <w:szCs w:val="32"/>
+        </w:rPr>
+      </w:pPr>
+      <w:r>
+        <w:rPr>
+          <w:b/>
+          <w:bCs/>
+          <w:sz w:val="32"/>
+          <w:szCs w:val="32"/>
+        </w:rPr>
+        <w:br w:type="page"/>
       </w:r>
     </w:p>
     <w:p>
@@ -799,6 +1272,40 @@
       </w:tr>
       <w:tr>
         <w:trPr>
+          <w:trHeight w:val="340"/>
+        </w:trPr>
+        <w:tc>
+          <w:tcPr>
+            <w:tcW w:w="8217" w:type="dxa"/>
+            <w:shd w:val="clear" w:color="auto" w:fill="D9E2F3" w:themeFill="accent1" w:themeFillTint="33"/>
+            <w:vAlign w:val="center"/>
+          </w:tcPr>
+          <w:p>
+            <w:pPr>
+              <w:tabs>
+                <w:tab w:val="left" w:pos="2295"/>
+              </w:tabs>
+            </w:pPr>
+          </w:p>
+        </w:tc>
+        <w:tc>
+          <w:tcPr>
+            <w:tcW w:w="845" w:type="dxa"/>
+            <w:shd w:val="clear" w:color="auto" w:fill="D9E2F3" w:themeFill="accent1" w:themeFillTint="33"/>
+            <w:vAlign w:val="center"/>
+          </w:tcPr>
+          <w:p>
+            <w:pPr>
+              <w:tabs>
+                <w:tab w:val="left" w:pos="2295"/>
+              </w:tabs>
+              <w:jc w:val="center"/>
+            </w:pPr>
+          </w:p>
+        </w:tc>
+      </w:tr>
+      <w:tr>
+        <w:trPr>
           <w:trHeight w:val="510"/>
         </w:trPr>
         <w:tc>
@@ -819,6 +1326,32 @@
             </w:r>
             <w:r>
               <w:t>2</w:t>
+            </w:r>
+          </w:p>
+        </w:tc>
+      </w:tr>
+      <w:tr>
+        <w:trPr>
+          <w:trHeight w:val="510"/>
+        </w:trPr>
+        <w:tc>
+          <w:tcPr>
+            <w:tcW w:w="9062" w:type="dxa"/>
+            <w:gridSpan w:val="2"/>
+            <w:shd w:val="clear" w:color="auto" w:fill="B4C6E7" w:themeFill="accent1" w:themeFillTint="66"/>
+            <w:vAlign w:val="center"/>
+          </w:tcPr>
+          <w:p>
+            <w:pPr>
+              <w:tabs>
+                <w:tab w:val="left" w:pos="2295"/>
+              </w:tabs>
+            </w:pPr>
+            <w:r>
+              <w:t xml:space="preserve">Question </w:t>
+            </w:r>
+            <w:r>
+              <w:t>3</w:t>
             </w:r>
           </w:p>
         </w:tc>
@@ -1114,7 +1647,7 @@
                 <w:bCs/>
                 <w:color w:val="FFFFFF" w:themeColor="background1"/>
               </w:rPr>
-              <w:t>16</w:t>
+              <w:t>20</w:t>
             </w:r>
           </w:p>
         </w:tc>

</xml_diff>

<commit_message>
Correction et simplification de la quetion sur les BackgroundServices
</commit_message>
<xml_diff>
--- a/Examen Final Formatif H24.docx
+++ b/Examen Final Formatif H24.docx
@@ -184,18 +184,6 @@
         <w:t>Mock</w:t>
       </w:r>
       <w:proofErr w:type="spellEnd"/>
-      <w:r>
-        <w:t xml:space="preserve"> </w:t>
-      </w:r>
-      <w:r>
-        <w:t>(</w:t>
-      </w:r>
-      <w:r>
-        <w:t>8</w:t>
-      </w:r>
-      <w:r>
-        <w:t xml:space="preserve"> points)</w:t>
-      </w:r>
     </w:p>
     <w:p>
       <w:pPr>
@@ -483,25 +471,71 @@
         <w:t>SignalR</w:t>
       </w:r>
       <w:proofErr w:type="spellEnd"/>
-      <w:r>
-        <w:t xml:space="preserve"> (</w:t>
-      </w:r>
-      <w:r>
-        <w:t>7</w:t>
-      </w:r>
-      <w:r>
-        <w:t xml:space="preserve"> points)</w:t>
-      </w:r>
-    </w:p>
-    <w:p>
-      <w:pPr>
-        <w:jc w:val="both"/>
-      </w:pPr>
-      <w:r>
-        <w:t>À partir des fichiers de départs</w:t>
-      </w:r>
-      <w:r>
-        <w:t xml:space="preserve"> dans </w:t>
+    </w:p>
+    <w:p>
+      <w:pPr>
+        <w:jc w:val="both"/>
+      </w:pPr>
+    </w:p>
+    <w:p>
+      <w:pPr>
+        <w:jc w:val="both"/>
+      </w:pPr>
+      <w:r>
+        <w:t xml:space="preserve">ATTENTION : L’exemple utilise un système d’authentification par cookie. Le système est </w:t>
+      </w:r>
+      <w:r>
+        <w:rPr>
+          <w:b/>
+          <w:bCs/>
+        </w:rPr>
+        <w:t>déjà en place</w:t>
+      </w:r>
+      <w:r>
+        <w:t xml:space="preserve">, mais il faut utiliser </w:t>
+      </w:r>
+      <w:proofErr w:type="spellStart"/>
+      <w:r>
+        <w:rPr>
+          <w:b/>
+          <w:bCs/>
+        </w:rPr>
+        <w:t>ng</w:t>
+      </w:r>
+      <w:proofErr w:type="spellEnd"/>
+      <w:r>
+        <w:rPr>
+          <w:b/>
+          <w:bCs/>
+        </w:rPr>
+        <w:t xml:space="preserve"> serve –</w:t>
+      </w:r>
+      <w:r>
+        <w:rPr>
+          <w:b/>
+          <w:bCs/>
+        </w:rPr>
+        <w:t>-</w:t>
+      </w:r>
+      <w:proofErr w:type="spellStart"/>
+      <w:r>
+        <w:rPr>
+          <w:b/>
+          <w:bCs/>
+        </w:rPr>
+        <w:t>ssl</w:t>
+      </w:r>
+      <w:proofErr w:type="spellEnd"/>
+      <w:r>
+        <w:t xml:space="preserve"> pour qu’il fonctionne.</w:t>
+      </w:r>
+    </w:p>
+    <w:p>
+      <w:pPr>
+        <w:jc w:val="both"/>
+      </w:pPr>
+      <w:r>
+        <w:t xml:space="preserve">À partir des fichiers de départs dans </w:t>
       </w:r>
       <w:proofErr w:type="spellStart"/>
       <w:r>
@@ -549,16 +583,7 @@
         <w:t xml:space="preserve"> – </w:t>
       </w:r>
       <w:r>
-        <w:t xml:space="preserve">Animations </w:t>
-      </w:r>
-      <w:r>
-        <w:t>(</w:t>
-      </w:r>
-      <w:r>
-        <w:t>5</w:t>
-      </w:r>
-      <w:r>
-        <w:t xml:space="preserve"> points)</w:t>
+        <w:t>Animations</w:t>
       </w:r>
     </w:p>
     <w:p>
@@ -947,725 +972,6 @@
           <w:bCs/>
           <w:sz w:val="32"/>
           <w:szCs w:val="32"/>
-        </w:rPr>
-      </w:pPr>
-      <w:r>
-        <w:rPr>
-          <w:b/>
-          <w:bCs/>
-          <w:sz w:val="32"/>
-          <w:szCs w:val="32"/>
-        </w:rPr>
-        <w:br w:type="page"/>
-      </w:r>
-    </w:p>
-    <w:p>
-      <w:pPr>
-        <w:rPr>
-          <w:b/>
-          <w:bCs/>
-          <w:sz w:val="32"/>
-          <w:szCs w:val="32"/>
-        </w:rPr>
-      </w:pPr>
-    </w:p>
-    <w:tbl>
-      <w:tblPr>
-        <w:tblStyle w:val="Grilledutableau"/>
-        <w:tblW w:w="0" w:type="auto"/>
-        <w:tblLook w:val="04A0" w:firstRow="1" w:lastRow="0" w:firstColumn="1" w:lastColumn="0" w:noHBand="0" w:noVBand="1"/>
-      </w:tblPr>
-      <w:tblGrid>
-        <w:gridCol w:w="8217"/>
-        <w:gridCol w:w="845"/>
-      </w:tblGrid>
-      <w:tr>
-        <w:tc>
-          <w:tcPr>
-            <w:tcW w:w="8217" w:type="dxa"/>
-            <w:shd w:val="clear" w:color="auto" w:fill="BFBFBF" w:themeFill="background1" w:themeFillShade="BF"/>
-          </w:tcPr>
-          <w:p>
-            <w:pPr>
-              <w:tabs>
-                <w:tab w:val="left" w:pos="2295"/>
-              </w:tabs>
-              <w:rPr>
-                <w:b/>
-                <w:bCs/>
-                <w:color w:val="FFFFFF" w:themeColor="background1"/>
-              </w:rPr>
-            </w:pPr>
-            <w:r>
-              <w:rPr>
-                <w:b/>
-                <w:bCs/>
-                <w:color w:val="FFFFFF" w:themeColor="background1"/>
-              </w:rPr>
-              <w:t>Section</w:t>
-            </w:r>
-          </w:p>
-        </w:tc>
-        <w:tc>
-          <w:tcPr>
-            <w:tcW w:w="845" w:type="dxa"/>
-            <w:shd w:val="clear" w:color="auto" w:fill="BFBFBF" w:themeFill="background1" w:themeFillShade="BF"/>
-          </w:tcPr>
-          <w:p>
-            <w:pPr>
-              <w:tabs>
-                <w:tab w:val="left" w:pos="2295"/>
-              </w:tabs>
-              <w:jc w:val="center"/>
-              <w:rPr>
-                <w:b/>
-                <w:bCs/>
-                <w:color w:val="FFFFFF" w:themeColor="background1"/>
-              </w:rPr>
-            </w:pPr>
-            <w:r>
-              <w:rPr>
-                <w:b/>
-                <w:bCs/>
-                <w:color w:val="FFFFFF" w:themeColor="background1"/>
-              </w:rPr>
-              <w:t>Points</w:t>
-            </w:r>
-          </w:p>
-        </w:tc>
-      </w:tr>
-      <w:tr>
-        <w:trPr>
-          <w:trHeight w:val="510"/>
-        </w:trPr>
-        <w:tc>
-          <w:tcPr>
-            <w:tcW w:w="9062" w:type="dxa"/>
-            <w:gridSpan w:val="2"/>
-            <w:shd w:val="clear" w:color="auto" w:fill="B4C6E7" w:themeFill="accent1" w:themeFillTint="66"/>
-            <w:vAlign w:val="center"/>
-          </w:tcPr>
-          <w:p>
-            <w:pPr>
-              <w:tabs>
-                <w:tab w:val="left" w:pos="2295"/>
-              </w:tabs>
-            </w:pPr>
-            <w:r>
-              <w:t>Question 1</w:t>
-            </w:r>
-          </w:p>
-        </w:tc>
-      </w:tr>
-      <w:tr>
-        <w:trPr>
-          <w:trHeight w:val="340"/>
-        </w:trPr>
-        <w:tc>
-          <w:tcPr>
-            <w:tcW w:w="8217" w:type="dxa"/>
-            <w:shd w:val="clear" w:color="auto" w:fill="D9E2F3" w:themeFill="accent1" w:themeFillTint="33"/>
-            <w:vAlign w:val="center"/>
-          </w:tcPr>
-          <w:p>
-            <w:pPr>
-              <w:tabs>
-                <w:tab w:val="left" w:pos="2295"/>
-              </w:tabs>
-              <w:rPr>
-                <w:lang w:val="fr-CA"/>
-              </w:rPr>
-            </w:pPr>
-            <w:r>
-              <w:t xml:space="preserve">Test de </w:t>
-            </w:r>
-            <w:proofErr w:type="spellStart"/>
-            <w:r>
-              <w:t>ReserveSeat</w:t>
-            </w:r>
-            <w:proofErr w:type="spellEnd"/>
-            <w:r>
-              <w:t xml:space="preserve"> qui fonctionne correctement</w:t>
-            </w:r>
-          </w:p>
-        </w:tc>
-        <w:tc>
-          <w:tcPr>
-            <w:tcW w:w="845" w:type="dxa"/>
-            <w:shd w:val="clear" w:color="auto" w:fill="D9E2F3" w:themeFill="accent1" w:themeFillTint="33"/>
-            <w:vAlign w:val="center"/>
-          </w:tcPr>
-          <w:p>
-            <w:pPr>
-              <w:tabs>
-                <w:tab w:val="left" w:pos="2295"/>
-              </w:tabs>
-              <w:jc w:val="center"/>
-            </w:pPr>
-            <w:r>
-              <w:t>2</w:t>
-            </w:r>
-          </w:p>
-        </w:tc>
-      </w:tr>
-      <w:tr>
-        <w:trPr>
-          <w:trHeight w:val="340"/>
-        </w:trPr>
-        <w:tc>
-          <w:tcPr>
-            <w:tcW w:w="8217" w:type="dxa"/>
-            <w:shd w:val="clear" w:color="auto" w:fill="D9E2F3" w:themeFill="accent1" w:themeFillTint="33"/>
-            <w:vAlign w:val="center"/>
-          </w:tcPr>
-          <w:p>
-            <w:pPr>
-              <w:tabs>
-                <w:tab w:val="left" w:pos="2295"/>
-              </w:tabs>
-            </w:pPr>
-            <w:r>
-              <w:t xml:space="preserve">Test de </w:t>
-            </w:r>
-            <w:proofErr w:type="spellStart"/>
-            <w:r>
-              <w:t>ReserveSeat</w:t>
-            </w:r>
-            <w:proofErr w:type="spellEnd"/>
-            <w:r>
-              <w:t xml:space="preserve"> </w:t>
-            </w:r>
-            <w:r>
-              <w:t xml:space="preserve">avec </w:t>
-            </w:r>
-            <w:r>
-              <w:t>une place qui est déjà réservée</w:t>
-            </w:r>
-          </w:p>
-        </w:tc>
-        <w:tc>
-          <w:tcPr>
-            <w:tcW w:w="845" w:type="dxa"/>
-            <w:shd w:val="clear" w:color="auto" w:fill="D9E2F3" w:themeFill="accent1" w:themeFillTint="33"/>
-            <w:vAlign w:val="center"/>
-          </w:tcPr>
-          <w:p>
-            <w:pPr>
-              <w:tabs>
-                <w:tab w:val="left" w:pos="2295"/>
-              </w:tabs>
-              <w:jc w:val="center"/>
-            </w:pPr>
-            <w:r>
-              <w:t>2</w:t>
-            </w:r>
-          </w:p>
-        </w:tc>
-      </w:tr>
-      <w:tr>
-        <w:trPr>
-          <w:trHeight w:val="340"/>
-        </w:trPr>
-        <w:tc>
-          <w:tcPr>
-            <w:tcW w:w="8217" w:type="dxa"/>
-            <w:shd w:val="clear" w:color="auto" w:fill="D9E2F3" w:themeFill="accent1" w:themeFillTint="33"/>
-            <w:vAlign w:val="center"/>
-          </w:tcPr>
-          <w:p>
-            <w:pPr>
-              <w:tabs>
-                <w:tab w:val="left" w:pos="2295"/>
-              </w:tabs>
-            </w:pPr>
-            <w:r>
-              <w:t xml:space="preserve">Test de </w:t>
-            </w:r>
-            <w:proofErr w:type="spellStart"/>
-            <w:r>
-              <w:t>ReserveSeat</w:t>
-            </w:r>
-            <w:proofErr w:type="spellEnd"/>
-            <w:r>
-              <w:t xml:space="preserve"> </w:t>
-            </w:r>
-            <w:r>
-              <w:t xml:space="preserve">avec </w:t>
-            </w:r>
-            <w:r>
-              <w:t>une place qui n’existe pas</w:t>
-            </w:r>
-          </w:p>
-        </w:tc>
-        <w:tc>
-          <w:tcPr>
-            <w:tcW w:w="845" w:type="dxa"/>
-            <w:shd w:val="clear" w:color="auto" w:fill="D9E2F3" w:themeFill="accent1" w:themeFillTint="33"/>
-            <w:vAlign w:val="center"/>
-          </w:tcPr>
-          <w:p>
-            <w:pPr>
-              <w:tabs>
-                <w:tab w:val="left" w:pos="2295"/>
-              </w:tabs>
-              <w:jc w:val="center"/>
-            </w:pPr>
-            <w:r>
-              <w:t>2</w:t>
-            </w:r>
-          </w:p>
-        </w:tc>
-      </w:tr>
-      <w:tr>
-        <w:trPr>
-          <w:trHeight w:val="340"/>
-        </w:trPr>
-        <w:tc>
-          <w:tcPr>
-            <w:tcW w:w="8217" w:type="dxa"/>
-            <w:shd w:val="clear" w:color="auto" w:fill="D9E2F3" w:themeFill="accent1" w:themeFillTint="33"/>
-            <w:vAlign w:val="center"/>
-          </w:tcPr>
-          <w:p>
-            <w:pPr>
-              <w:tabs>
-                <w:tab w:val="left" w:pos="2295"/>
-              </w:tabs>
-            </w:pPr>
-            <w:r>
-              <w:t xml:space="preserve">Test de </w:t>
-            </w:r>
-            <w:proofErr w:type="spellStart"/>
-            <w:r>
-              <w:t>ReserveSeat</w:t>
-            </w:r>
-            <w:proofErr w:type="spellEnd"/>
-            <w:r>
-              <w:t xml:space="preserve"> </w:t>
-            </w:r>
-            <w:r>
-              <w:t xml:space="preserve">avec </w:t>
-            </w:r>
-            <w:r>
-              <w:t>un utilisateur qui a été une autre place de réservée</w:t>
-            </w:r>
-          </w:p>
-        </w:tc>
-        <w:tc>
-          <w:tcPr>
-            <w:tcW w:w="845" w:type="dxa"/>
-            <w:shd w:val="clear" w:color="auto" w:fill="D9E2F3" w:themeFill="accent1" w:themeFillTint="33"/>
-            <w:vAlign w:val="center"/>
-          </w:tcPr>
-          <w:p>
-            <w:pPr>
-              <w:tabs>
-                <w:tab w:val="left" w:pos="2295"/>
-              </w:tabs>
-              <w:jc w:val="center"/>
-            </w:pPr>
-            <w:r>
-              <w:t>2</w:t>
-            </w:r>
-          </w:p>
-        </w:tc>
-      </w:tr>
-      <w:tr>
-        <w:trPr>
-          <w:trHeight w:val="340"/>
-        </w:trPr>
-        <w:tc>
-          <w:tcPr>
-            <w:tcW w:w="8217" w:type="dxa"/>
-            <w:shd w:val="clear" w:color="auto" w:fill="D9E2F3" w:themeFill="accent1" w:themeFillTint="33"/>
-            <w:vAlign w:val="center"/>
-          </w:tcPr>
-          <w:p>
-            <w:pPr>
-              <w:tabs>
-                <w:tab w:val="left" w:pos="2295"/>
-              </w:tabs>
-            </w:pPr>
-          </w:p>
-        </w:tc>
-        <w:tc>
-          <w:tcPr>
-            <w:tcW w:w="845" w:type="dxa"/>
-            <w:shd w:val="clear" w:color="auto" w:fill="D9E2F3" w:themeFill="accent1" w:themeFillTint="33"/>
-            <w:vAlign w:val="center"/>
-          </w:tcPr>
-          <w:p>
-            <w:pPr>
-              <w:tabs>
-                <w:tab w:val="left" w:pos="2295"/>
-              </w:tabs>
-              <w:jc w:val="center"/>
-            </w:pPr>
-          </w:p>
-        </w:tc>
-      </w:tr>
-      <w:tr>
-        <w:trPr>
-          <w:trHeight w:val="510"/>
-        </w:trPr>
-        <w:tc>
-          <w:tcPr>
-            <w:tcW w:w="9062" w:type="dxa"/>
-            <w:gridSpan w:val="2"/>
-            <w:shd w:val="clear" w:color="auto" w:fill="B4C6E7" w:themeFill="accent1" w:themeFillTint="66"/>
-            <w:vAlign w:val="center"/>
-          </w:tcPr>
-          <w:p>
-            <w:pPr>
-              <w:tabs>
-                <w:tab w:val="left" w:pos="2295"/>
-              </w:tabs>
-            </w:pPr>
-            <w:r>
-              <w:t xml:space="preserve">Question </w:t>
-            </w:r>
-            <w:r>
-              <w:t>2</w:t>
-            </w:r>
-          </w:p>
-        </w:tc>
-      </w:tr>
-      <w:tr>
-        <w:trPr>
-          <w:trHeight w:val="510"/>
-        </w:trPr>
-        <w:tc>
-          <w:tcPr>
-            <w:tcW w:w="9062" w:type="dxa"/>
-            <w:gridSpan w:val="2"/>
-            <w:shd w:val="clear" w:color="auto" w:fill="B4C6E7" w:themeFill="accent1" w:themeFillTint="66"/>
-            <w:vAlign w:val="center"/>
-          </w:tcPr>
-          <w:p>
-            <w:pPr>
-              <w:tabs>
-                <w:tab w:val="left" w:pos="2295"/>
-              </w:tabs>
-            </w:pPr>
-            <w:r>
-              <w:t xml:space="preserve">Question </w:t>
-            </w:r>
-            <w:r>
-              <w:t>3</w:t>
-            </w:r>
-          </w:p>
-        </w:tc>
-      </w:tr>
-      <w:tr>
-        <w:trPr>
-          <w:trHeight w:val="340"/>
-        </w:trPr>
-        <w:tc>
-          <w:tcPr>
-            <w:tcW w:w="8217" w:type="dxa"/>
-            <w:shd w:val="clear" w:color="auto" w:fill="D9E2F3" w:themeFill="accent1" w:themeFillTint="33"/>
-            <w:vAlign w:val="center"/>
-          </w:tcPr>
-          <w:p>
-            <w:pPr>
-              <w:tabs>
-                <w:tab w:val="left" w:pos="2295"/>
-              </w:tabs>
-            </w:pPr>
-          </w:p>
-        </w:tc>
-        <w:tc>
-          <w:tcPr>
-            <w:tcW w:w="845" w:type="dxa"/>
-            <w:shd w:val="clear" w:color="auto" w:fill="D9E2F3" w:themeFill="accent1" w:themeFillTint="33"/>
-            <w:vAlign w:val="center"/>
-          </w:tcPr>
-          <w:p>
-            <w:pPr>
-              <w:tabs>
-                <w:tab w:val="left" w:pos="2295"/>
-              </w:tabs>
-              <w:jc w:val="center"/>
-            </w:pPr>
-          </w:p>
-        </w:tc>
-      </w:tr>
-      <w:tr>
-        <w:trPr>
-          <w:trHeight w:val="340"/>
-        </w:trPr>
-        <w:tc>
-          <w:tcPr>
-            <w:tcW w:w="8217" w:type="dxa"/>
-            <w:shd w:val="clear" w:color="auto" w:fill="D9E2F3" w:themeFill="accent1" w:themeFillTint="33"/>
-            <w:vAlign w:val="center"/>
-          </w:tcPr>
-          <w:p>
-            <w:pPr>
-              <w:tabs>
-                <w:tab w:val="left" w:pos="2295"/>
-              </w:tabs>
-            </w:pPr>
-          </w:p>
-        </w:tc>
-        <w:tc>
-          <w:tcPr>
-            <w:tcW w:w="845" w:type="dxa"/>
-            <w:shd w:val="clear" w:color="auto" w:fill="D9E2F3" w:themeFill="accent1" w:themeFillTint="33"/>
-            <w:vAlign w:val="center"/>
-          </w:tcPr>
-          <w:p>
-            <w:pPr>
-              <w:tabs>
-                <w:tab w:val="left" w:pos="2295"/>
-              </w:tabs>
-              <w:jc w:val="center"/>
-            </w:pPr>
-          </w:p>
-        </w:tc>
-      </w:tr>
-      <w:tr>
-        <w:trPr>
-          <w:trHeight w:val="340"/>
-        </w:trPr>
-        <w:tc>
-          <w:tcPr>
-            <w:tcW w:w="8217" w:type="dxa"/>
-            <w:shd w:val="clear" w:color="auto" w:fill="D9E2F3" w:themeFill="accent1" w:themeFillTint="33"/>
-            <w:vAlign w:val="center"/>
-          </w:tcPr>
-          <w:p>
-            <w:pPr>
-              <w:tabs>
-                <w:tab w:val="left" w:pos="2295"/>
-              </w:tabs>
-              <w:rPr>
-                <w:lang w:val="fr-CA"/>
-              </w:rPr>
-            </w:pPr>
-          </w:p>
-        </w:tc>
-        <w:tc>
-          <w:tcPr>
-            <w:tcW w:w="845" w:type="dxa"/>
-            <w:shd w:val="clear" w:color="auto" w:fill="D9E2F3" w:themeFill="accent1" w:themeFillTint="33"/>
-            <w:vAlign w:val="center"/>
-          </w:tcPr>
-          <w:p>
-            <w:pPr>
-              <w:tabs>
-                <w:tab w:val="left" w:pos="2295"/>
-              </w:tabs>
-              <w:jc w:val="center"/>
-            </w:pPr>
-          </w:p>
-        </w:tc>
-      </w:tr>
-      <w:tr>
-        <w:trPr>
-          <w:trHeight w:val="340"/>
-        </w:trPr>
-        <w:tc>
-          <w:tcPr>
-            <w:tcW w:w="8217" w:type="dxa"/>
-            <w:shd w:val="clear" w:color="auto" w:fill="D9E2F3" w:themeFill="accent1" w:themeFillTint="33"/>
-            <w:vAlign w:val="center"/>
-          </w:tcPr>
-          <w:p>
-            <w:pPr>
-              <w:tabs>
-                <w:tab w:val="left" w:pos="2295"/>
-              </w:tabs>
-            </w:pPr>
-          </w:p>
-        </w:tc>
-        <w:tc>
-          <w:tcPr>
-            <w:tcW w:w="845" w:type="dxa"/>
-            <w:shd w:val="clear" w:color="auto" w:fill="D9E2F3" w:themeFill="accent1" w:themeFillTint="33"/>
-            <w:vAlign w:val="center"/>
-          </w:tcPr>
-          <w:p>
-            <w:pPr>
-              <w:tabs>
-                <w:tab w:val="left" w:pos="2295"/>
-              </w:tabs>
-              <w:jc w:val="center"/>
-            </w:pPr>
-          </w:p>
-        </w:tc>
-      </w:tr>
-      <w:tr>
-        <w:trPr>
-          <w:trHeight w:val="340"/>
-        </w:trPr>
-        <w:tc>
-          <w:tcPr>
-            <w:tcW w:w="8217" w:type="dxa"/>
-            <w:shd w:val="clear" w:color="auto" w:fill="D9E2F3" w:themeFill="accent1" w:themeFillTint="33"/>
-            <w:vAlign w:val="center"/>
-          </w:tcPr>
-          <w:p>
-            <w:pPr>
-              <w:tabs>
-                <w:tab w:val="left" w:pos="2295"/>
-              </w:tabs>
-            </w:pPr>
-          </w:p>
-        </w:tc>
-        <w:tc>
-          <w:tcPr>
-            <w:tcW w:w="845" w:type="dxa"/>
-            <w:shd w:val="clear" w:color="auto" w:fill="D9E2F3" w:themeFill="accent1" w:themeFillTint="33"/>
-            <w:vAlign w:val="center"/>
-          </w:tcPr>
-          <w:p>
-            <w:pPr>
-              <w:tabs>
-                <w:tab w:val="left" w:pos="2295"/>
-              </w:tabs>
-              <w:jc w:val="center"/>
-            </w:pPr>
-          </w:p>
-        </w:tc>
-      </w:tr>
-      <w:tr>
-        <w:trPr>
-          <w:trHeight w:val="340"/>
-        </w:trPr>
-        <w:tc>
-          <w:tcPr>
-            <w:tcW w:w="8217" w:type="dxa"/>
-            <w:shd w:val="clear" w:color="auto" w:fill="D9E2F3" w:themeFill="accent1" w:themeFillTint="33"/>
-            <w:vAlign w:val="center"/>
-          </w:tcPr>
-          <w:p>
-            <w:pPr>
-              <w:tabs>
-                <w:tab w:val="left" w:pos="2295"/>
-              </w:tabs>
-            </w:pPr>
-          </w:p>
-        </w:tc>
-        <w:tc>
-          <w:tcPr>
-            <w:tcW w:w="845" w:type="dxa"/>
-            <w:shd w:val="clear" w:color="auto" w:fill="D9E2F3" w:themeFill="accent1" w:themeFillTint="33"/>
-            <w:vAlign w:val="center"/>
-          </w:tcPr>
-          <w:p>
-            <w:pPr>
-              <w:tabs>
-                <w:tab w:val="left" w:pos="2295"/>
-              </w:tabs>
-              <w:jc w:val="center"/>
-            </w:pPr>
-          </w:p>
-        </w:tc>
-      </w:tr>
-      <w:tr>
-        <w:trPr>
-          <w:trHeight w:val="340"/>
-        </w:trPr>
-        <w:tc>
-          <w:tcPr>
-            <w:tcW w:w="8217" w:type="dxa"/>
-            <w:shd w:val="clear" w:color="auto" w:fill="D9E2F3" w:themeFill="accent1" w:themeFillTint="33"/>
-            <w:vAlign w:val="center"/>
-          </w:tcPr>
-          <w:p>
-            <w:pPr>
-              <w:tabs>
-                <w:tab w:val="left" w:pos="2295"/>
-              </w:tabs>
-            </w:pPr>
-          </w:p>
-        </w:tc>
-        <w:tc>
-          <w:tcPr>
-            <w:tcW w:w="845" w:type="dxa"/>
-            <w:shd w:val="clear" w:color="auto" w:fill="D9E2F3" w:themeFill="accent1" w:themeFillTint="33"/>
-            <w:vAlign w:val="center"/>
-          </w:tcPr>
-          <w:p>
-            <w:pPr>
-              <w:tabs>
-                <w:tab w:val="left" w:pos="2295"/>
-              </w:tabs>
-              <w:jc w:val="center"/>
-            </w:pPr>
-          </w:p>
-        </w:tc>
-      </w:tr>
-      <w:tr>
-        <w:tc>
-          <w:tcPr>
-            <w:tcW w:w="8217" w:type="dxa"/>
-            <w:shd w:val="clear" w:color="auto" w:fill="BFBFBF" w:themeFill="background1" w:themeFillShade="BF"/>
-          </w:tcPr>
-          <w:p>
-            <w:pPr>
-              <w:tabs>
-                <w:tab w:val="left" w:pos="2295"/>
-              </w:tabs>
-              <w:rPr>
-                <w:b/>
-                <w:bCs/>
-                <w:color w:val="FFFFFF" w:themeColor="background1"/>
-              </w:rPr>
-            </w:pPr>
-            <w:r>
-              <w:rPr>
-                <w:b/>
-                <w:bCs/>
-                <w:color w:val="FFFFFF" w:themeColor="background1"/>
-              </w:rPr>
-              <w:t>Total</w:t>
-            </w:r>
-          </w:p>
-        </w:tc>
-        <w:tc>
-          <w:tcPr>
-            <w:tcW w:w="845" w:type="dxa"/>
-            <w:shd w:val="clear" w:color="auto" w:fill="BFBFBF" w:themeFill="background1" w:themeFillShade="BF"/>
-          </w:tcPr>
-          <w:p>
-            <w:pPr>
-              <w:tabs>
-                <w:tab w:val="left" w:pos="2295"/>
-              </w:tabs>
-              <w:jc w:val="center"/>
-              <w:rPr>
-                <w:b/>
-                <w:bCs/>
-                <w:color w:val="FFFFFF" w:themeColor="background1"/>
-              </w:rPr>
-            </w:pPr>
-            <w:r>
-              <w:rPr>
-                <w:b/>
-                <w:bCs/>
-                <w:color w:val="FFFFFF" w:themeColor="background1"/>
-              </w:rPr>
-              <w:t>20</w:t>
-            </w:r>
-          </w:p>
-        </w:tc>
-      </w:tr>
-    </w:tbl>
-    <w:p>
-      <w:pPr>
-        <w:jc w:val="both"/>
-        <w:rPr>
-          <w:lang w:val="fr-CA"/>
-        </w:rPr>
-      </w:pPr>
-    </w:p>
-    <w:p>
-      <w:pPr>
-        <w:jc w:val="both"/>
-        <w:rPr>
-          <w:lang w:val="fr-CA"/>
         </w:rPr>
       </w:pPr>
     </w:p>

</xml_diff>

<commit_message>
Mise à jour de la question sur SignalR
</commit_message>
<xml_diff>
--- a/Examen Final Formatif H24.docx
+++ b/Examen Final Formatif H24.docx
@@ -18,6 +18,7 @@
         </w:rPr>
         <w:t xml:space="preserve">Examen </w:t>
       </w:r>
+      <w:proofErr w:type="gramStart"/>
       <w:r>
         <w:rPr>
           <w:lang w:val="fr-CA"/>
@@ -28,7 +29,14 @@
         <w:rPr>
           <w:lang w:val="fr-CA"/>
         </w:rPr>
-        <w:t xml:space="preserve"> - </w:t>
+        <w:t xml:space="preserve"> -</w:t>
+      </w:r>
+      <w:proofErr w:type="gramEnd"/>
+      <w:r>
+        <w:rPr>
+          <w:lang w:val="fr-CA"/>
+        </w:rPr>
+        <w:t xml:space="preserve"> </w:t>
       </w:r>
       <w:r>
         <w:rPr>
@@ -482,7 +490,14 @@
         <w:jc w:val="both"/>
       </w:pPr>
       <w:r>
-        <w:t xml:space="preserve">ATTENTION : L’exemple utilise un système d’authentification par cookie. Le système est </w:t>
+        <w:rPr>
+          <w:b/>
+          <w:bCs/>
+        </w:rPr>
+        <w:t>ATTENTION</w:t>
+      </w:r>
+      <w:r>
+        <w:t xml:space="preserve"> : L’exemple utilise un système d’authentification par cookie. Le système est </w:t>
       </w:r>
       <w:r>
         <w:rPr>
@@ -535,7 +550,215 @@
         <w:jc w:val="both"/>
       </w:pPr>
       <w:r>
-        <w:t xml:space="preserve">À partir des fichiers de départs dans </w:t>
+        <w:rPr>
+          <w:b/>
+          <w:bCs/>
+        </w:rPr>
+        <w:t>ATTENTION</w:t>
+      </w:r>
+      <w:r>
+        <w:t xml:space="preserve"> : </w:t>
+      </w:r>
+      <w:r>
+        <w:t>À l’école, vous aurez également à rouler :</w:t>
+      </w:r>
+    </w:p>
+    <w:p>
+      <w:pPr>
+        <w:pStyle w:val="Paragraphedeliste"/>
+        <w:numPr>
+          <w:ilvl w:val="0"/>
+          <w:numId w:val="5"/>
+        </w:numPr>
+        <w:jc w:val="both"/>
+      </w:pPr>
+      <w:proofErr w:type="spellStart"/>
+      <w:proofErr w:type="gramStart"/>
+      <w:r>
+        <w:t>dotnet</w:t>
+      </w:r>
+      <w:proofErr w:type="spellEnd"/>
+      <w:proofErr w:type="gramEnd"/>
+      <w:r>
+        <w:t xml:space="preserve"> dev-</w:t>
+      </w:r>
+      <w:proofErr w:type="spellStart"/>
+      <w:r>
+        <w:t>certs</w:t>
+      </w:r>
+      <w:proofErr w:type="spellEnd"/>
+      <w:r>
+        <w:t xml:space="preserve"> https –clean</w:t>
+      </w:r>
+    </w:p>
+    <w:p>
+      <w:pPr>
+        <w:pStyle w:val="Paragraphedeliste"/>
+        <w:numPr>
+          <w:ilvl w:val="0"/>
+          <w:numId w:val="5"/>
+        </w:numPr>
+        <w:jc w:val="both"/>
+      </w:pPr>
+      <w:proofErr w:type="spellStart"/>
+      <w:proofErr w:type="gramStart"/>
+      <w:r>
+        <w:t>dotnet</w:t>
+      </w:r>
+      <w:proofErr w:type="spellEnd"/>
+      <w:proofErr w:type="gramEnd"/>
+      <w:r>
+        <w:t xml:space="preserve"> dev-</w:t>
+      </w:r>
+      <w:proofErr w:type="spellStart"/>
+      <w:r>
+        <w:t>certs</w:t>
+      </w:r>
+      <w:proofErr w:type="spellEnd"/>
+      <w:r>
+        <w:t xml:space="preserve"> https --</w:t>
+      </w:r>
+      <w:r>
+        <w:t>trust</w:t>
+      </w:r>
+    </w:p>
+    <w:p>
+      <w:pPr>
+        <w:pStyle w:val="Paragraphedeliste"/>
+        <w:ind w:left="1080"/>
+        <w:jc w:val="both"/>
+      </w:pPr>
+    </w:p>
+    <w:p>
+      <w:pPr>
+        <w:jc w:val="both"/>
+      </w:pPr>
+      <w:r>
+        <w:t>Ce qui existe déjà :</w:t>
+      </w:r>
+    </w:p>
+    <w:p>
+      <w:pPr>
+        <w:pStyle w:val="Paragraphedeliste"/>
+        <w:numPr>
+          <w:ilvl w:val="0"/>
+          <w:numId w:val="5"/>
+        </w:numPr>
+        <w:jc w:val="both"/>
+      </w:pPr>
+      <w:r>
+        <w:t>Un client qui se connecte à un serveur avec un</w:t>
+      </w:r>
+      <w:r>
+        <w:t>e</w:t>
+      </w:r>
+      <w:r>
+        <w:t xml:space="preserve"> authentification par Cookie</w:t>
+      </w:r>
+      <w:r>
+        <w:t>.</w:t>
+      </w:r>
+    </w:p>
+    <w:p>
+      <w:pPr>
+        <w:pStyle w:val="Paragraphedeliste"/>
+        <w:numPr>
+          <w:ilvl w:val="0"/>
+          <w:numId w:val="5"/>
+        </w:numPr>
+        <w:jc w:val="both"/>
+      </w:pPr>
+      <w:r>
+        <w:t xml:space="preserve">Un serveur qui </w:t>
+      </w:r>
+      <w:r>
+        <w:t>génère</w:t>
+      </w:r>
+      <w:r>
+        <w:t xml:space="preserve"> une nouvelle question de Math chaque 20 secondes.</w:t>
+      </w:r>
+    </w:p>
+    <w:p>
+      <w:pPr>
+        <w:pStyle w:val="Paragraphedeliste"/>
+        <w:numPr>
+          <w:ilvl w:val="0"/>
+          <w:numId w:val="5"/>
+        </w:numPr>
+        <w:jc w:val="both"/>
+      </w:pPr>
+      <w:r>
+        <w:t>Un client qui affiche cette question et les 4 réponses possibles.</w:t>
+      </w:r>
+    </w:p>
+    <w:p>
+      <w:pPr>
+        <w:pStyle w:val="Paragraphedeliste"/>
+        <w:numPr>
+          <w:ilvl w:val="0"/>
+          <w:numId w:val="5"/>
+        </w:numPr>
+        <w:jc w:val="both"/>
+      </w:pPr>
+      <w:r>
+        <w:t>La possibilité pour un joueur de choisir une réponse.</w:t>
+      </w:r>
+    </w:p>
+    <w:p>
+      <w:pPr>
+        <w:jc w:val="both"/>
+      </w:pPr>
+      <w:r>
+        <w:t>Il faut encore :</w:t>
+      </w:r>
+    </w:p>
+    <w:p>
+      <w:pPr>
+        <w:pStyle w:val="Paragraphedeliste"/>
+        <w:numPr>
+          <w:ilvl w:val="0"/>
+          <w:numId w:val="7"/>
+        </w:numPr>
+        <w:jc w:val="both"/>
+      </w:pPr>
+      <w:r>
+        <w:t>Mettre à jour les choix des joueurs qui sont déjà affiché avec un badge</w:t>
+      </w:r>
+      <w:r>
+        <w:t xml:space="preserve"> en utilisant le message </w:t>
+      </w:r>
+      <w:proofErr w:type="spellStart"/>
+      <w:r>
+        <w:rPr>
+          <w:b/>
+          <w:bCs/>
+        </w:rPr>
+        <w:t>IncreasePlayersChoices</w:t>
+      </w:r>
+      <w:proofErr w:type="spellEnd"/>
+      <w:r>
+        <w:t xml:space="preserve"> qui </w:t>
+      </w:r>
+      <w:r>
+        <w:t>est déjà écouté et est déjà fonctionnel sur le client</w:t>
+      </w:r>
+      <w:r>
+        <w:t>.</w:t>
+      </w:r>
+      <w:r>
+        <w:t xml:space="preserve"> Il faut envoyer ce message dans la méthode </w:t>
+      </w:r>
+      <w:proofErr w:type="spellStart"/>
+      <w:r>
+        <w:rPr>
+          <w:b/>
+          <w:bCs/>
+        </w:rPr>
+        <w:t>SelectChoice</w:t>
+      </w:r>
+      <w:proofErr w:type="spellEnd"/>
+      <w:r>
+        <w:t xml:space="preserve"> de </w:t>
       </w:r>
       <w:proofErr w:type="spellStart"/>
       <w:r>
@@ -547,26 +770,330 @@
       </w:r>
       <w:proofErr w:type="spellEnd"/>
       <w:r>
-        <w:t xml:space="preserve">, </w:t>
-      </w:r>
-    </w:p>
-    <w:p>
-      <w:pPr>
-        <w:jc w:val="both"/>
-      </w:pPr>
-    </w:p>
-    <w:p>
-      <w:pPr>
-        <w:rPr>
-          <w:rFonts w:asciiTheme="majorHAnsi" w:eastAsiaTheme="majorEastAsia" w:hAnsiTheme="majorHAnsi" w:cstheme="majorBidi"/>
-          <w:color w:val="2F5496" w:themeColor="accent1" w:themeShade="BF"/>
-          <w:sz w:val="32"/>
-          <w:szCs w:val="32"/>
-        </w:rPr>
-      </w:pPr>
-      <w:r>
-        <w:br w:type="page"/>
-      </w:r>
+        <w:rPr>
+          <w:b/>
+          <w:bCs/>
+        </w:rPr>
+        <w:t>. [Clarification : Ici, on affiche simplement le nombre de joueurs qui ont fait ce choix, pas si c’est la bonne réponse ou pas !]</w:t>
+      </w:r>
+    </w:p>
+    <w:p>
+      <w:pPr>
+        <w:pStyle w:val="Paragraphedeliste"/>
+        <w:ind w:left="360"/>
+        <w:jc w:val="both"/>
+      </w:pPr>
+    </w:p>
+    <w:p>
+      <w:pPr>
+        <w:jc w:val="both"/>
+      </w:pPr>
+      <w:r>
+        <w:t>Il existe déjà une méthode</w:t>
+      </w:r>
+      <w:r>
+        <w:t xml:space="preserve"> </w:t>
+      </w:r>
+      <w:proofErr w:type="spellStart"/>
+      <w:r>
+        <w:rPr>
+          <w:b/>
+          <w:bCs/>
+        </w:rPr>
+        <w:t>EvaluateChoices</w:t>
+      </w:r>
+      <w:proofErr w:type="spellEnd"/>
+      <w:r>
+        <w:t xml:space="preserve"> </w:t>
+      </w:r>
+      <w:r>
+        <w:t xml:space="preserve">dans </w:t>
+      </w:r>
+      <w:proofErr w:type="spellStart"/>
+      <w:r>
+        <w:rPr>
+          <w:b/>
+          <w:bCs/>
+        </w:rPr>
+        <w:t>MathBackgroundService</w:t>
+      </w:r>
+      <w:proofErr w:type="spellEnd"/>
+      <w:r>
+        <w:t xml:space="preserve"> qui évalue les réponses, vous </w:t>
+      </w:r>
+      <w:r>
+        <w:t>dev</w:t>
+      </w:r>
+      <w:r>
+        <w:t xml:space="preserve">ez ajouter votre </w:t>
+      </w:r>
+      <w:r>
+        <w:rPr>
+          <w:b/>
+          <w:bCs/>
+        </w:rPr>
+        <w:t>code serveur</w:t>
+      </w:r>
+      <w:r>
+        <w:t xml:space="preserve"> dans cette méthode</w:t>
+      </w:r>
+      <w:r>
+        <w:t xml:space="preserve"> pour :</w:t>
+      </w:r>
+    </w:p>
+    <w:p>
+      <w:pPr>
+        <w:pStyle w:val="Paragraphedeliste"/>
+        <w:ind w:left="360"/>
+        <w:jc w:val="both"/>
+      </w:pPr>
+    </w:p>
+    <w:p>
+      <w:pPr>
+        <w:pStyle w:val="Paragraphedeliste"/>
+        <w:numPr>
+          <w:ilvl w:val="0"/>
+          <w:numId w:val="7"/>
+        </w:numPr>
+        <w:jc w:val="both"/>
+      </w:pPr>
+      <w:r>
+        <w:t>Que les joueurs voient s’ils ont eu la bonne réponse ou non :</w:t>
+      </w:r>
+    </w:p>
+    <w:p>
+      <w:pPr>
+        <w:ind w:left="720"/>
+        <w:jc w:val="both"/>
+      </w:pPr>
+      <w:r>
+        <w:t xml:space="preserve">[Serveur] </w:t>
+      </w:r>
+      <w:r>
+        <w:t>Notifier le</w:t>
+      </w:r>
+      <w:r>
+        <w:t>s</w:t>
+      </w:r>
+      <w:r>
+        <w:t xml:space="preserve"> client</w:t>
+      </w:r>
+      <w:r>
+        <w:t>s</w:t>
+      </w:r>
+      <w:r>
+        <w:t xml:space="preserve"> </w:t>
+      </w:r>
+      <w:r>
+        <w:t xml:space="preserve">avec un message </w:t>
+      </w:r>
+      <w:proofErr w:type="spellStart"/>
+      <w:r>
+        <w:rPr>
+          <w:b/>
+          <w:bCs/>
+        </w:rPr>
+        <w:t>SignalR</w:t>
+      </w:r>
+      <w:proofErr w:type="spellEnd"/>
+      <w:r>
+        <w:t xml:space="preserve"> qui indique qu’ils ont eu la bonne réponse si c’est le cas.</w:t>
+      </w:r>
+    </w:p>
+    <w:p>
+      <w:pPr>
+        <w:ind w:left="720"/>
+        <w:jc w:val="both"/>
+      </w:pPr>
+      <w:r>
+        <w:t xml:space="preserve">[Serveur] Notifier les clients avec un message </w:t>
+      </w:r>
+      <w:proofErr w:type="spellStart"/>
+      <w:r>
+        <w:rPr>
+          <w:b/>
+          <w:bCs/>
+        </w:rPr>
+        <w:t>SignalR</w:t>
+      </w:r>
+      <w:proofErr w:type="spellEnd"/>
+      <w:r>
+        <w:t xml:space="preserve"> qui indique qu’ils ont eu la </w:t>
+      </w:r>
+      <w:r>
+        <w:t>mauvaise</w:t>
+      </w:r>
+      <w:r>
+        <w:t xml:space="preserve"> réponse si c’est le cas.</w:t>
+      </w:r>
+    </w:p>
+    <w:p>
+      <w:pPr>
+        <w:ind w:left="720"/>
+        <w:jc w:val="both"/>
+      </w:pPr>
+      <w:r>
+        <w:t xml:space="preserve">[Client] </w:t>
+      </w:r>
+      <w:r>
+        <w:t xml:space="preserve">Faire un </w:t>
+      </w:r>
+      <w:proofErr w:type="spellStart"/>
+      <w:r>
+        <w:rPr>
+          <w:b/>
+          <w:bCs/>
+        </w:rPr>
+        <w:t>alert</w:t>
+      </w:r>
+      <w:proofErr w:type="spellEnd"/>
+      <w:r>
+        <w:t xml:space="preserve"> qui affiche « Bonne réponse</w:t>
+      </w:r>
+      <w:r>
+        <w:t xml:space="preserve"> !</w:t>
+      </w:r>
+      <w:r>
+        <w:t xml:space="preserve"> » et qui met à jour </w:t>
+      </w:r>
+      <w:proofErr w:type="spellStart"/>
+      <w:r>
+        <w:rPr>
+          <w:b/>
+          <w:bCs/>
+        </w:rPr>
+        <w:t>nbRightAnswers</w:t>
+      </w:r>
+      <w:proofErr w:type="spellEnd"/>
+      <w:r>
+        <w:t xml:space="preserve"> lorsque le client reçoit un message qui indique une bonne réponse.</w:t>
+      </w:r>
+    </w:p>
+    <w:p>
+      <w:pPr>
+        <w:ind w:left="720"/>
+        <w:jc w:val="both"/>
+        <w:rPr>
+          <w:lang w:val="fr-CA"/>
+        </w:rPr>
+      </w:pPr>
+      <w:r>
+        <w:t xml:space="preserve">[Client] </w:t>
+      </w:r>
+      <w:r>
+        <w:t xml:space="preserve">Faire un </w:t>
+      </w:r>
+      <w:proofErr w:type="spellStart"/>
+      <w:r>
+        <w:rPr>
+          <w:b/>
+          <w:bCs/>
+        </w:rPr>
+        <w:t>alert</w:t>
+      </w:r>
+      <w:proofErr w:type="spellEnd"/>
+      <w:r>
+        <w:t xml:space="preserve"> qui affiche « Mauvaise réponse </w:t>
+      </w:r>
+      <w:r>
+        <w:t xml:space="preserve">! </w:t>
+      </w:r>
+      <w:r>
+        <w:t>La bonne réponse était</w:t>
+      </w:r>
+      <w:r>
+        <w:rPr>
+          <w:lang w:val="fr-CA"/>
+        </w:rPr>
+        <w:t> X » où X est la bonne répo</w:t>
+      </w:r>
+      <w:r>
+        <w:rPr>
+          <w:lang w:val="fr-CA"/>
+        </w:rPr>
+        <w:t>nse à la question.</w:t>
+      </w:r>
+    </w:p>
+    <w:p>
+      <w:pPr>
+        <w:jc w:val="both"/>
+      </w:pPr>
+    </w:p>
+    <w:p>
+      <w:pPr>
+        <w:pStyle w:val="Paragraphedeliste"/>
+        <w:numPr>
+          <w:ilvl w:val="0"/>
+          <w:numId w:val="7"/>
+        </w:numPr>
+        <w:jc w:val="both"/>
+      </w:pPr>
+      <w:r>
+        <w:t>Mettre à jour le nombre de bonnes réponses</w:t>
+      </w:r>
+      <w:r>
+        <w:t xml:space="preserve"> </w:t>
+      </w:r>
+      <w:r>
+        <w:rPr>
+          <w:b/>
+          <w:bCs/>
+        </w:rPr>
+        <w:t>(</w:t>
+      </w:r>
+      <w:proofErr w:type="spellStart"/>
+      <w:r>
+        <w:rPr>
+          <w:b/>
+          <w:bCs/>
+        </w:rPr>
+        <w:t>NbRightAnswers</w:t>
+      </w:r>
+      <w:proofErr w:type="spellEnd"/>
+      <w:r>
+        <w:rPr>
+          <w:b/>
+          <w:bCs/>
+        </w:rPr>
+        <w:t>)</w:t>
+      </w:r>
+      <w:r>
+        <w:t xml:space="preserve"> des joueurs qui ont eu la bonne réponse</w:t>
+      </w:r>
+      <w:r>
+        <w:t xml:space="preserve"> dans la </w:t>
+      </w:r>
+      <w:r>
+        <w:rPr>
+          <w:b/>
+          <w:bCs/>
+        </w:rPr>
+        <w:t>BD</w:t>
+      </w:r>
+      <w:r>
+        <w:t xml:space="preserve">. </w:t>
+      </w:r>
+      <w:r>
+        <w:t xml:space="preserve">(Vérifier que la donnée est encore bonne après un </w:t>
+      </w:r>
+      <w:proofErr w:type="spellStart"/>
+      <w:r>
+        <w:t>refresh</w:t>
+      </w:r>
+      <w:proofErr w:type="spellEnd"/>
+      <w:r>
+        <w:t xml:space="preserve"> de la page</w:t>
+      </w:r>
+      <w:r>
+        <w:t>)</w:t>
+      </w:r>
+    </w:p>
+    <w:p>
+      <w:pPr>
+        <w:pStyle w:val="Paragraphedeliste"/>
+        <w:ind w:left="360"/>
+        <w:jc w:val="both"/>
+      </w:pPr>
     </w:p>
     <w:p>
       <w:pPr>
@@ -851,10 +1378,12 @@
         <w:t xml:space="preserve">, faites exactement les mêmes animations (possible d’utiliser la même méthode, mais avec un paramètre </w:t>
       </w:r>
       <w:proofErr w:type="spellStart"/>
+      <w:proofErr w:type="gramStart"/>
       <w:r>
         <w:t>boucle:boolean</w:t>
       </w:r>
       <w:proofErr w:type="spellEnd"/>
+      <w:proofErr w:type="gramEnd"/>
       <w:r>
         <w:t>) et recommence</w:t>
       </w:r>
@@ -1101,6 +1630,95 @@
     </w:lvl>
   </w:abstractNum>
   <w:abstractNum w:abstractNumId="1" w15:restartNumberingAfterBreak="0">
+    <w:nsid w:val="274249E7"/>
+    <w:multiLevelType w:val="hybridMultilevel"/>
+    <w:tmpl w:val="125CC67E"/>
+    <w:lvl w:ilvl="0" w:tplc="0C0C000F">
+      <w:start w:val="1"/>
+      <w:numFmt w:val="decimal"/>
+      <w:lvlText w:val="%1."/>
+      <w:lvlJc w:val="left"/>
+      <w:pPr>
+        <w:ind w:left="360" w:hanging="360"/>
+      </w:pPr>
+      <w:rPr>
+        <w:rFonts w:hint="default"/>
+      </w:rPr>
+    </w:lvl>
+    <w:lvl w:ilvl="1" w:tplc="0C0C0019" w:tentative="1">
+      <w:start w:val="1"/>
+      <w:numFmt w:val="lowerLetter"/>
+      <w:lvlText w:val="%2."/>
+      <w:lvlJc w:val="left"/>
+      <w:pPr>
+        <w:ind w:left="1080" w:hanging="360"/>
+      </w:pPr>
+    </w:lvl>
+    <w:lvl w:ilvl="2" w:tplc="0C0C001B" w:tentative="1">
+      <w:start w:val="1"/>
+      <w:numFmt w:val="lowerRoman"/>
+      <w:lvlText w:val="%3."/>
+      <w:lvlJc w:val="right"/>
+      <w:pPr>
+        <w:ind w:left="1800" w:hanging="180"/>
+      </w:pPr>
+    </w:lvl>
+    <w:lvl w:ilvl="3" w:tplc="0C0C000F" w:tentative="1">
+      <w:start w:val="1"/>
+      <w:numFmt w:val="decimal"/>
+      <w:lvlText w:val="%4."/>
+      <w:lvlJc w:val="left"/>
+      <w:pPr>
+        <w:ind w:left="2520" w:hanging="360"/>
+      </w:pPr>
+    </w:lvl>
+    <w:lvl w:ilvl="4" w:tplc="0C0C0019" w:tentative="1">
+      <w:start w:val="1"/>
+      <w:numFmt w:val="lowerLetter"/>
+      <w:lvlText w:val="%5."/>
+      <w:lvlJc w:val="left"/>
+      <w:pPr>
+        <w:ind w:left="3240" w:hanging="360"/>
+      </w:pPr>
+    </w:lvl>
+    <w:lvl w:ilvl="5" w:tplc="0C0C001B" w:tentative="1">
+      <w:start w:val="1"/>
+      <w:numFmt w:val="lowerRoman"/>
+      <w:lvlText w:val="%6."/>
+      <w:lvlJc w:val="right"/>
+      <w:pPr>
+        <w:ind w:left="3960" w:hanging="180"/>
+      </w:pPr>
+    </w:lvl>
+    <w:lvl w:ilvl="6" w:tplc="0C0C000F" w:tentative="1">
+      <w:start w:val="1"/>
+      <w:numFmt w:val="decimal"/>
+      <w:lvlText w:val="%7."/>
+      <w:lvlJc w:val="left"/>
+      <w:pPr>
+        <w:ind w:left="4680" w:hanging="360"/>
+      </w:pPr>
+    </w:lvl>
+    <w:lvl w:ilvl="7" w:tplc="0C0C0019" w:tentative="1">
+      <w:start w:val="1"/>
+      <w:numFmt w:val="lowerLetter"/>
+      <w:lvlText w:val="%8."/>
+      <w:lvlJc w:val="left"/>
+      <w:pPr>
+        <w:ind w:left="5400" w:hanging="360"/>
+      </w:pPr>
+    </w:lvl>
+    <w:lvl w:ilvl="8" w:tplc="0C0C001B" w:tentative="1">
+      <w:start w:val="1"/>
+      <w:numFmt w:val="lowerRoman"/>
+      <w:lvlText w:val="%9."/>
+      <w:lvlJc w:val="right"/>
+      <w:pPr>
+        <w:ind w:left="6120" w:hanging="180"/>
+      </w:pPr>
+    </w:lvl>
+  </w:abstractNum>
+  <w:abstractNum w:abstractNumId="2" w15:restartNumberingAfterBreak="0">
     <w:nsid w:val="36DA0540"/>
     <w:multiLevelType w:val="hybridMultilevel"/>
     <w:tmpl w:val="0350689E"/>
@@ -1213,7 +1831,7 @@
       </w:rPr>
     </w:lvl>
   </w:abstractNum>
-  <w:abstractNum w:abstractNumId="2" w15:restartNumberingAfterBreak="0">
+  <w:abstractNum w:abstractNumId="3" w15:restartNumberingAfterBreak="0">
     <w:nsid w:val="370C7BDB"/>
     <w:multiLevelType w:val="hybridMultilevel"/>
     <w:tmpl w:val="BA9EB004"/>
@@ -1302,7 +1920,7 @@
       </w:pPr>
     </w:lvl>
   </w:abstractNum>
-  <w:abstractNum w:abstractNumId="3" w15:restartNumberingAfterBreak="0">
+  <w:abstractNum w:abstractNumId="4" w15:restartNumberingAfterBreak="0">
     <w:nsid w:val="3A5060A7"/>
     <w:multiLevelType w:val="hybridMultilevel"/>
     <w:tmpl w:val="2BE436FE"/>
@@ -1408,6 +2026,207 @@
       <w:lvlJc w:val="left"/>
       <w:pPr>
         <w:ind w:left="6480" w:hanging="360"/>
+      </w:pPr>
+      <w:rPr>
+        <w:rFonts w:ascii="Wingdings" w:hAnsi="Wingdings" w:hint="default"/>
+      </w:rPr>
+    </w:lvl>
+  </w:abstractNum>
+  <w:abstractNum w:abstractNumId="5" w15:restartNumberingAfterBreak="0">
+    <w:nsid w:val="5F2B3DC2"/>
+    <w:multiLevelType w:val="hybridMultilevel"/>
+    <w:tmpl w:val="9CA28F38"/>
+    <w:lvl w:ilvl="0" w:tplc="0C0C000F">
+      <w:start w:val="1"/>
+      <w:numFmt w:val="decimal"/>
+      <w:lvlText w:val="%1."/>
+      <w:lvlJc w:val="left"/>
+      <w:pPr>
+        <w:ind w:left="360" w:hanging="360"/>
+      </w:pPr>
+      <w:rPr>
+        <w:rFonts w:hint="default"/>
+      </w:rPr>
+    </w:lvl>
+    <w:lvl w:ilvl="1" w:tplc="0C0C0019" w:tentative="1">
+      <w:start w:val="1"/>
+      <w:numFmt w:val="lowerLetter"/>
+      <w:lvlText w:val="%2."/>
+      <w:lvlJc w:val="left"/>
+      <w:pPr>
+        <w:ind w:left="1080" w:hanging="360"/>
+      </w:pPr>
+    </w:lvl>
+    <w:lvl w:ilvl="2" w:tplc="0C0C001B" w:tentative="1">
+      <w:start w:val="1"/>
+      <w:numFmt w:val="lowerRoman"/>
+      <w:lvlText w:val="%3."/>
+      <w:lvlJc w:val="right"/>
+      <w:pPr>
+        <w:ind w:left="1800" w:hanging="180"/>
+      </w:pPr>
+    </w:lvl>
+    <w:lvl w:ilvl="3" w:tplc="0C0C000F" w:tentative="1">
+      <w:start w:val="1"/>
+      <w:numFmt w:val="decimal"/>
+      <w:lvlText w:val="%4."/>
+      <w:lvlJc w:val="left"/>
+      <w:pPr>
+        <w:ind w:left="2520" w:hanging="360"/>
+      </w:pPr>
+    </w:lvl>
+    <w:lvl w:ilvl="4" w:tplc="0C0C0019" w:tentative="1">
+      <w:start w:val="1"/>
+      <w:numFmt w:val="lowerLetter"/>
+      <w:lvlText w:val="%5."/>
+      <w:lvlJc w:val="left"/>
+      <w:pPr>
+        <w:ind w:left="3240" w:hanging="360"/>
+      </w:pPr>
+    </w:lvl>
+    <w:lvl w:ilvl="5" w:tplc="0C0C001B" w:tentative="1">
+      <w:start w:val="1"/>
+      <w:numFmt w:val="lowerRoman"/>
+      <w:lvlText w:val="%6."/>
+      <w:lvlJc w:val="right"/>
+      <w:pPr>
+        <w:ind w:left="3960" w:hanging="180"/>
+      </w:pPr>
+    </w:lvl>
+    <w:lvl w:ilvl="6" w:tplc="0C0C000F" w:tentative="1">
+      <w:start w:val="1"/>
+      <w:numFmt w:val="decimal"/>
+      <w:lvlText w:val="%7."/>
+      <w:lvlJc w:val="left"/>
+      <w:pPr>
+        <w:ind w:left="4680" w:hanging="360"/>
+      </w:pPr>
+    </w:lvl>
+    <w:lvl w:ilvl="7" w:tplc="0C0C0019" w:tentative="1">
+      <w:start w:val="1"/>
+      <w:numFmt w:val="lowerLetter"/>
+      <w:lvlText w:val="%8."/>
+      <w:lvlJc w:val="left"/>
+      <w:pPr>
+        <w:ind w:left="5400" w:hanging="360"/>
+      </w:pPr>
+    </w:lvl>
+    <w:lvl w:ilvl="8" w:tplc="0C0C001B" w:tentative="1">
+      <w:start w:val="1"/>
+      <w:numFmt w:val="lowerRoman"/>
+      <w:lvlText w:val="%9."/>
+      <w:lvlJc w:val="right"/>
+      <w:pPr>
+        <w:ind w:left="6120" w:hanging="180"/>
+      </w:pPr>
+    </w:lvl>
+  </w:abstractNum>
+  <w:abstractNum w:abstractNumId="6" w15:restartNumberingAfterBreak="0">
+    <w:nsid w:val="69633F08"/>
+    <w:multiLevelType w:val="hybridMultilevel"/>
+    <w:tmpl w:val="AAC84C22"/>
+    <w:lvl w:ilvl="0" w:tplc="CC6CF1EC">
+      <w:numFmt w:val="bullet"/>
+      <w:lvlText w:val="-"/>
+      <w:lvlJc w:val="left"/>
+      <w:pPr>
+        <w:ind w:left="1080" w:hanging="360"/>
+      </w:pPr>
+      <w:rPr>
+        <w:rFonts w:ascii="Calibri" w:eastAsiaTheme="minorHAnsi" w:hAnsi="Calibri" w:cs="Calibri" w:hint="default"/>
+      </w:rPr>
+    </w:lvl>
+    <w:lvl w:ilvl="1" w:tplc="0C0C0003" w:tentative="1">
+      <w:start w:val="1"/>
+      <w:numFmt w:val="bullet"/>
+      <w:lvlText w:val="o"/>
+      <w:lvlJc w:val="left"/>
+      <w:pPr>
+        <w:ind w:left="1800" w:hanging="360"/>
+      </w:pPr>
+      <w:rPr>
+        <w:rFonts w:ascii="Courier New" w:hAnsi="Courier New" w:cs="Courier New" w:hint="default"/>
+      </w:rPr>
+    </w:lvl>
+    <w:lvl w:ilvl="2" w:tplc="0C0C0005" w:tentative="1">
+      <w:start w:val="1"/>
+      <w:numFmt w:val="bullet"/>
+      <w:lvlText w:val=""/>
+      <w:lvlJc w:val="left"/>
+      <w:pPr>
+        <w:ind w:left="2520" w:hanging="360"/>
+      </w:pPr>
+      <w:rPr>
+        <w:rFonts w:ascii="Wingdings" w:hAnsi="Wingdings" w:hint="default"/>
+      </w:rPr>
+    </w:lvl>
+    <w:lvl w:ilvl="3" w:tplc="0C0C0001" w:tentative="1">
+      <w:start w:val="1"/>
+      <w:numFmt w:val="bullet"/>
+      <w:lvlText w:val=""/>
+      <w:lvlJc w:val="left"/>
+      <w:pPr>
+        <w:ind w:left="3240" w:hanging="360"/>
+      </w:pPr>
+      <w:rPr>
+        <w:rFonts w:ascii="Symbol" w:hAnsi="Symbol" w:hint="default"/>
+      </w:rPr>
+    </w:lvl>
+    <w:lvl w:ilvl="4" w:tplc="0C0C0003" w:tentative="1">
+      <w:start w:val="1"/>
+      <w:numFmt w:val="bullet"/>
+      <w:lvlText w:val="o"/>
+      <w:lvlJc w:val="left"/>
+      <w:pPr>
+        <w:ind w:left="3960" w:hanging="360"/>
+      </w:pPr>
+      <w:rPr>
+        <w:rFonts w:ascii="Courier New" w:hAnsi="Courier New" w:cs="Courier New" w:hint="default"/>
+      </w:rPr>
+    </w:lvl>
+    <w:lvl w:ilvl="5" w:tplc="0C0C0005" w:tentative="1">
+      <w:start w:val="1"/>
+      <w:numFmt w:val="bullet"/>
+      <w:lvlText w:val=""/>
+      <w:lvlJc w:val="left"/>
+      <w:pPr>
+        <w:ind w:left="4680" w:hanging="360"/>
+      </w:pPr>
+      <w:rPr>
+        <w:rFonts w:ascii="Wingdings" w:hAnsi="Wingdings" w:hint="default"/>
+      </w:rPr>
+    </w:lvl>
+    <w:lvl w:ilvl="6" w:tplc="0C0C0001" w:tentative="1">
+      <w:start w:val="1"/>
+      <w:numFmt w:val="bullet"/>
+      <w:lvlText w:val=""/>
+      <w:lvlJc w:val="left"/>
+      <w:pPr>
+        <w:ind w:left="5400" w:hanging="360"/>
+      </w:pPr>
+      <w:rPr>
+        <w:rFonts w:ascii="Symbol" w:hAnsi="Symbol" w:hint="default"/>
+      </w:rPr>
+    </w:lvl>
+    <w:lvl w:ilvl="7" w:tplc="0C0C0003" w:tentative="1">
+      <w:start w:val="1"/>
+      <w:numFmt w:val="bullet"/>
+      <w:lvlText w:val="o"/>
+      <w:lvlJc w:val="left"/>
+      <w:pPr>
+        <w:ind w:left="6120" w:hanging="360"/>
+      </w:pPr>
+      <w:rPr>
+        <w:rFonts w:ascii="Courier New" w:hAnsi="Courier New" w:cs="Courier New" w:hint="default"/>
+      </w:rPr>
+    </w:lvl>
+    <w:lvl w:ilvl="8" w:tplc="0C0C0005" w:tentative="1">
+      <w:start w:val="1"/>
+      <w:numFmt w:val="bullet"/>
+      <w:lvlText w:val=""/>
+      <w:lvlJc w:val="left"/>
+      <w:pPr>
+        <w:ind w:left="6840" w:hanging="360"/>
       </w:pPr>
       <w:rPr>
         <w:rFonts w:ascii="Wingdings" w:hAnsi="Wingdings" w:hint="default"/>
@@ -1418,13 +2237,22 @@
     <w:abstractNumId w:val="0"/>
   </w:num>
   <w:num w:numId="2" w16cid:durableId="1630698908">
-    <w:abstractNumId w:val="1"/>
+    <w:abstractNumId w:val="2"/>
   </w:num>
   <w:num w:numId="3" w16cid:durableId="1259757113">
+    <w:abstractNumId w:val="4"/>
+  </w:num>
+  <w:num w:numId="4" w16cid:durableId="516427511">
     <w:abstractNumId w:val="3"/>
   </w:num>
-  <w:num w:numId="4" w16cid:durableId="516427511">
-    <w:abstractNumId w:val="2"/>
+  <w:num w:numId="5" w16cid:durableId="1376613032">
+    <w:abstractNumId w:val="6"/>
+  </w:num>
+  <w:num w:numId="6" w16cid:durableId="1630820356">
+    <w:abstractNumId w:val="5"/>
+  </w:num>
+  <w:num w:numId="7" w16cid:durableId="1885409951">
+    <w:abstractNumId w:val="1"/>
   </w:num>
 </w:numbering>
 </file>

</xml_diff>

<commit_message>
Mise à jour des instructions
</commit_message>
<xml_diff>
--- a/Examen Final Formatif H24.docx
+++ b/Examen Final Formatif H24.docx
@@ -557,10 +557,7 @@
         <w:t>ATTENTION</w:t>
       </w:r>
       <w:r>
-        <w:t xml:space="preserve"> : </w:t>
-      </w:r>
-      <w:r>
-        <w:t>À l’école, vous aurez également à rouler :</w:t>
+        <w:t> : À l’école, vous aurez également à rouler :</w:t>
       </w:r>
     </w:p>
     <w:p>
@@ -616,10 +613,7 @@
       </w:r>
       <w:proofErr w:type="spellEnd"/>
       <w:r>
-        <w:t xml:space="preserve"> https --</w:t>
-      </w:r>
-      <w:r>
-        <w:t>trust</w:t>
+        <w:t xml:space="preserve"> https --trust</w:t>
       </w:r>
     </w:p>
     <w:p>
@@ -725,7 +719,16 @@
         <w:t>Mettre à jour les choix des joueurs qui sont déjà affiché avec un badge</w:t>
       </w:r>
       <w:r>
-        <w:t xml:space="preserve"> en utilisant le message </w:t>
+        <w:t>.</w:t>
+      </w:r>
+      <w:r>
+        <w:t xml:space="preserve"> </w:t>
+      </w:r>
+      <w:r>
+        <w:t>Faites-le en</w:t>
+      </w:r>
+      <w:r>
+        <w:t xml:space="preserve"> utilisant le message </w:t>
       </w:r>
       <w:proofErr w:type="spellStart"/>
       <w:r>
@@ -775,6 +778,48 @@
           <w:bCs/>
         </w:rPr>
         <w:t>. [Clarification : Ici, on affiche simplement le nombre de joueurs qui ont fait ce choix, pas si c’est la bonne réponse ou pas !]</w:t>
+      </w:r>
+    </w:p>
+    <w:p>
+      <w:pPr>
+        <w:jc w:val="both"/>
+      </w:pPr>
+      <w:r>
+        <w:drawing>
+          <wp:inline distT="0" distB="0" distL="0" distR="0" wp14:anchorId="7601FFA0" wp14:editId="49E23B13">
+            <wp:extent cx="3390900" cy="2539232"/>
+            <wp:effectExtent l="0" t="0" r="0" b="0"/>
+            <wp:docPr id="209438316" name="Image 1" descr="Une image contenant texte, capture d’écran, Police, nombre&#10;&#10;Description générée automatiquement"/>
+            <wp:cNvGraphicFramePr>
+              <a:graphicFrameLocks xmlns:a="http://schemas.openxmlformats.org/drawingml/2006/main" noChangeAspect="1"/>
+            </wp:cNvGraphicFramePr>
+            <a:graphic xmlns:a="http://schemas.openxmlformats.org/drawingml/2006/main">
+              <a:graphicData uri="http://schemas.openxmlformats.org/drawingml/2006/picture">
+                <pic:pic xmlns:pic="http://schemas.openxmlformats.org/drawingml/2006/picture">
+                  <pic:nvPicPr>
+                    <pic:cNvPr id="209438316" name="Image 1" descr="Une image contenant texte, capture d’écran, Police, nombre&#10;&#10;Description générée automatiquement"/>
+                    <pic:cNvPicPr/>
+                  </pic:nvPicPr>
+                  <pic:blipFill>
+                    <a:blip r:embed="rId5"/>
+                    <a:stretch>
+                      <a:fillRect/>
+                    </a:stretch>
+                  </pic:blipFill>
+                  <pic:spPr>
+                    <a:xfrm>
+                      <a:off x="0" y="0"/>
+                      <a:ext cx="3401612" cy="2547254"/>
+                    </a:xfrm>
+                    <a:prstGeom prst="rect">
+                      <a:avLst/>
+                    </a:prstGeom>
+                  </pic:spPr>
+                </pic:pic>
+              </a:graphicData>
+            </a:graphic>
+          </wp:inline>
+        </w:drawing>
       </w:r>
     </w:p>
     <w:p>
@@ -782,6 +827,87 @@
         <w:pStyle w:val="Paragraphedeliste"/>
         <w:ind w:left="360"/>
         <w:jc w:val="both"/>
+        <w:rPr>
+          <w:lang w:val="fr-CA"/>
+        </w:rPr>
+      </w:pPr>
+      <w:r>
+        <w:t>(Ici on voit qu’un autre joueur a choisi la r</w:t>
+      </w:r>
+      <w:proofErr w:type="spellStart"/>
+      <w:r>
+        <w:rPr>
+          <w:lang w:val="fr-CA"/>
+        </w:rPr>
+        <w:t>éponse</w:t>
+      </w:r>
+      <w:proofErr w:type="spellEnd"/>
+      <w:r>
+        <w:rPr>
+          <w:lang w:val="fr-CA"/>
+        </w:rPr>
+        <w:t xml:space="preserve"> 44)</w:t>
+      </w:r>
+    </w:p>
+    <w:p>
+      <w:pPr>
+        <w:jc w:val="both"/>
+      </w:pPr>
+    </w:p>
+    <w:p>
+      <w:pPr>
+        <w:jc w:val="both"/>
+      </w:pPr>
+      <w:r>
+        <w:lastRenderedPageBreak/>
+        <w:drawing>
+          <wp:inline distT="0" distB="0" distL="0" distR="0" wp14:anchorId="22D06CDE" wp14:editId="46D36811">
+            <wp:extent cx="3209925" cy="2411175"/>
+            <wp:effectExtent l="0" t="0" r="0" b="8255"/>
+            <wp:docPr id="101487089" name="Image 1"/>
+            <wp:cNvGraphicFramePr>
+              <a:graphicFrameLocks xmlns:a="http://schemas.openxmlformats.org/drawingml/2006/main" noChangeAspect="1"/>
+            </wp:cNvGraphicFramePr>
+            <a:graphic xmlns:a="http://schemas.openxmlformats.org/drawingml/2006/main">
+              <a:graphicData uri="http://schemas.openxmlformats.org/drawingml/2006/picture">
+                <pic:pic xmlns:pic="http://schemas.openxmlformats.org/drawingml/2006/picture">
+                  <pic:nvPicPr>
+                    <pic:cNvPr id="101487089" name=""/>
+                    <pic:cNvPicPr/>
+                  </pic:nvPicPr>
+                  <pic:blipFill>
+                    <a:blip r:embed="rId6"/>
+                    <a:stretch>
+                      <a:fillRect/>
+                    </a:stretch>
+                  </pic:blipFill>
+                  <pic:spPr>
+                    <a:xfrm>
+                      <a:off x="0" y="0"/>
+                      <a:ext cx="3220163" cy="2418865"/>
+                    </a:xfrm>
+                    <a:prstGeom prst="rect">
+                      <a:avLst/>
+                    </a:prstGeom>
+                  </pic:spPr>
+                </pic:pic>
+              </a:graphicData>
+            </a:graphic>
+          </wp:inline>
+        </w:drawing>
+      </w:r>
+    </w:p>
+    <w:p>
+      <w:pPr>
+        <w:jc w:val="both"/>
+      </w:pPr>
+      <w:r>
+        <w:t>(Si le joueur fait le même choix, on voit qu’il y a maintenant 2 joueurs qui ont fait ce choix)</w:t>
+      </w:r>
+    </w:p>
+    <w:p>
+      <w:pPr>
+        <w:jc w:val="both"/>
       </w:pPr>
     </w:p>
     <w:p>
@@ -835,10 +961,7 @@
         <w:t>code serveur</w:t>
       </w:r>
       <w:r>
-        <w:t xml:space="preserve"> dans cette méthode</w:t>
-      </w:r>
-      <w:r>
-        <w:t xml:space="preserve"> pour :</w:t>
+        <w:t xml:space="preserve"> dans cette méthode pour :</w:t>
       </w:r>
     </w:p>
     <w:p>
@@ -867,25 +990,7 @@
         <w:jc w:val="both"/>
       </w:pPr>
       <w:r>
-        <w:t xml:space="preserve">[Serveur] </w:t>
-      </w:r>
-      <w:r>
-        <w:t>Notifier le</w:t>
-      </w:r>
-      <w:r>
-        <w:t>s</w:t>
-      </w:r>
-      <w:r>
-        <w:t xml:space="preserve"> client</w:t>
-      </w:r>
-      <w:r>
-        <w:t>s</w:t>
-      </w:r>
-      <w:r>
-        <w:t xml:space="preserve"> </w:t>
-      </w:r>
-      <w:r>
-        <w:t xml:space="preserve">avec un message </w:t>
+        <w:t xml:space="preserve">[Serveur] Notifier les clients avec un message </w:t>
       </w:r>
       <w:proofErr w:type="spellStart"/>
       <w:r>
@@ -918,13 +1023,7 @@
       </w:r>
       <w:proofErr w:type="spellEnd"/>
       <w:r>
-        <w:t xml:space="preserve"> qui indique qu’ils ont eu la </w:t>
-      </w:r>
-      <w:r>
-        <w:t>mauvaise</w:t>
-      </w:r>
-      <w:r>
-        <w:t xml:space="preserve"> réponse si c’est le cas.</w:t>
+        <w:t xml:space="preserve"> qui indique qu’ils ont eu la mauvaise réponse si c’est le cas.</w:t>
       </w:r>
     </w:p>
     <w:p>
@@ -933,10 +1032,7 @@
         <w:jc w:val="both"/>
       </w:pPr>
       <w:r>
-        <w:t xml:space="preserve">[Client] </w:t>
-      </w:r>
-      <w:r>
-        <w:t xml:space="preserve">Faire un </w:t>
+        <w:t xml:space="preserve">[Client] Faire un </w:t>
       </w:r>
       <w:proofErr w:type="spellStart"/>
       <w:r>
@@ -978,10 +1074,7 @@
         </w:rPr>
       </w:pPr>
       <w:r>
-        <w:t xml:space="preserve">[Client] </w:t>
-      </w:r>
-      <w:r>
-        <w:t xml:space="preserve">Faire un </w:t>
+        <w:t xml:space="preserve">[Client] Faire un </w:t>
       </w:r>
       <w:proofErr w:type="spellStart"/>
       <w:r>
@@ -1094,6 +1187,19 @@
         <w:ind w:left="360"/>
         <w:jc w:val="both"/>
       </w:pPr>
+    </w:p>
+    <w:p>
+      <w:pPr>
+        <w:rPr>
+          <w:rFonts w:asciiTheme="majorHAnsi" w:eastAsiaTheme="majorEastAsia" w:hAnsiTheme="majorHAnsi" w:cstheme="majorBidi"/>
+          <w:color w:val="2F5496" w:themeColor="accent1" w:themeShade="BF"/>
+          <w:sz w:val="32"/>
+          <w:szCs w:val="32"/>
+        </w:rPr>
+      </w:pPr>
+      <w:r>
+        <w:br w:type="page"/>
+      </w:r>
     </w:p>
     <w:p>
       <w:pPr>

</xml_diff>

<commit_message>
Ajout d'images aux instructions de la question sur SignalR
</commit_message>
<xml_diff>
--- a/Examen Final Formatif H24.docx
+++ b/Examen Final Formatif H24.docx
@@ -785,6 +785,9 @@
         <w:jc w:val="both"/>
       </w:pPr>
       <w:r>
+        <w:rPr>
+          <w:noProof/>
+        </w:rPr>
         <w:drawing>
           <wp:inline distT="0" distB="0" distL="0" distR="0" wp14:anchorId="7601FFA0" wp14:editId="49E23B13">
             <wp:extent cx="3390900" cy="2539232"/>
@@ -859,6 +862,9 @@
         <w:jc w:val="both"/>
       </w:pPr>
       <w:r>
+        <w:rPr>
+          <w:noProof/>
+        </w:rPr>
         <w:lastRenderedPageBreak/>
         <w:drawing>
           <wp:inline distT="0" distB="0" distL="0" distR="0" wp14:anchorId="22D06CDE" wp14:editId="46D36811">
@@ -1109,6 +1115,160 @@
     </w:p>
     <w:p>
       <w:pPr>
+        <w:ind w:left="720"/>
+        <w:jc w:val="both"/>
+        <w:rPr>
+          <w:lang w:val="fr-CA"/>
+        </w:rPr>
+      </w:pPr>
+      <w:r>
+        <w:rPr>
+          <w:noProof/>
+          <w:lang w:val="fr-CA"/>
+        </w:rPr>
+        <w:drawing>
+          <wp:inline distT="0" distB="0" distL="0" distR="0" wp14:anchorId="256AF967" wp14:editId="13EE9918">
+            <wp:extent cx="2345838" cy="685165"/>
+            <wp:effectExtent l="0" t="0" r="0" b="635"/>
+            <wp:docPr id="868626924" name="Image 1" descr="Une image contenant texte, capture d’écran, Police, logiciel&#10;&#10;Description générée automatiquement"/>
+            <wp:cNvGraphicFramePr>
+              <a:graphicFrameLocks xmlns:a="http://schemas.openxmlformats.org/drawingml/2006/main" noChangeAspect="1"/>
+            </wp:cNvGraphicFramePr>
+            <a:graphic xmlns:a="http://schemas.openxmlformats.org/drawingml/2006/main">
+              <a:graphicData uri="http://schemas.openxmlformats.org/drawingml/2006/picture">
+                <pic:pic xmlns:pic="http://schemas.openxmlformats.org/drawingml/2006/picture">
+                  <pic:nvPicPr>
+                    <pic:cNvPr id="868626924" name="Image 1" descr="Une image contenant texte, capture d’écran, Police, logiciel&#10;&#10;Description générée automatiquement"/>
+                    <pic:cNvPicPr/>
+                  </pic:nvPicPr>
+                  <pic:blipFill rotWithShape="1">
+                    <a:blip r:embed="rId7"/>
+                    <a:srcRect t="1371"/>
+                    <a:stretch/>
+                  </pic:blipFill>
+                  <pic:spPr bwMode="auto">
+                    <a:xfrm>
+                      <a:off x="0" y="0"/>
+                      <a:ext cx="2403514" cy="702011"/>
+                    </a:xfrm>
+                    <a:prstGeom prst="rect">
+                      <a:avLst/>
+                    </a:prstGeom>
+                    <a:ln>
+                      <a:noFill/>
+                    </a:ln>
+                    <a:extLst>
+                      <a:ext uri="{53640926-AAD7-44D8-BBD7-CCE9431645EC}">
+                        <a14:shadowObscured xmlns:a14="http://schemas.microsoft.com/office/drawing/2010/main"/>
+                      </a:ext>
+                    </a:extLst>
+                  </pic:spPr>
+                </pic:pic>
+              </a:graphicData>
+            </a:graphic>
+          </wp:inline>
+        </w:drawing>
+      </w:r>
+      <w:r>
+        <w:rPr>
+          <w:lang w:val="fr-CA"/>
+        </w:rPr>
+        <w:t xml:space="preserve">  </w:t>
+      </w:r>
+      <w:r>
+        <w:rPr>
+          <w:noProof/>
+          <w:lang w:val="fr-CA"/>
+        </w:rPr>
+        <w:drawing>
+          <wp:inline distT="0" distB="0" distL="0" distR="0" wp14:anchorId="1E6B9F5F" wp14:editId="21CDCD5D">
+            <wp:extent cx="2304415" cy="661970"/>
+            <wp:effectExtent l="0" t="0" r="635" b="5080"/>
+            <wp:docPr id="366953300" name="Image 1" descr="Une image contenant texte, capture d’écran, Police&#10;&#10;Description générée automatiquement"/>
+            <wp:cNvGraphicFramePr>
+              <a:graphicFrameLocks xmlns:a="http://schemas.openxmlformats.org/drawingml/2006/main" noChangeAspect="1"/>
+            </wp:cNvGraphicFramePr>
+            <a:graphic xmlns:a="http://schemas.openxmlformats.org/drawingml/2006/main">
+              <a:graphicData uri="http://schemas.openxmlformats.org/drawingml/2006/picture">
+                <pic:pic xmlns:pic="http://schemas.openxmlformats.org/drawingml/2006/picture">
+                  <pic:nvPicPr>
+                    <pic:cNvPr id="366953300" name="Image 1" descr="Une image contenant texte, capture d’écran, Police&#10;&#10;Description générée automatiquement"/>
+                    <pic:cNvPicPr/>
+                  </pic:nvPicPr>
+                  <pic:blipFill rotWithShape="1">
+                    <a:blip r:embed="rId8"/>
+                    <a:srcRect t="4609" b="3862"/>
+                    <a:stretch/>
+                  </pic:blipFill>
+                  <pic:spPr bwMode="auto">
+                    <a:xfrm>
+                      <a:off x="0" y="0"/>
+                      <a:ext cx="2349888" cy="675033"/>
+                    </a:xfrm>
+                    <a:prstGeom prst="rect">
+                      <a:avLst/>
+                    </a:prstGeom>
+                    <a:ln>
+                      <a:noFill/>
+                    </a:ln>
+                    <a:extLst>
+                      <a:ext uri="{53640926-AAD7-44D8-BBD7-CCE9431645EC}">
+                        <a14:shadowObscured xmlns:a14="http://schemas.microsoft.com/office/drawing/2010/main"/>
+                      </a:ext>
+                    </a:extLst>
+                  </pic:spPr>
+                </pic:pic>
+              </a:graphicData>
+            </a:graphic>
+          </wp:inline>
+        </w:drawing>
+      </w:r>
+    </w:p>
+    <w:p>
+      <w:pPr>
+        <w:ind w:left="720"/>
+        <w:jc w:val="both"/>
+        <w:rPr>
+          <w:lang w:val="fr-CA"/>
+        </w:rPr>
+      </w:pPr>
+      <w:r>
+        <w:rPr>
+          <w:lang w:val="fr-CA"/>
+        </w:rPr>
+        <w:t xml:space="preserve">Note : Si un joueur prend </w:t>
+      </w:r>
+      <w:r>
+        <w:rPr>
+          <w:b/>
+          <w:bCs/>
+          <w:lang w:val="fr-CA"/>
+        </w:rPr>
+        <w:t>trop de temps</w:t>
+      </w:r>
+      <w:r>
+        <w:rPr>
+          <w:lang w:val="fr-CA"/>
+        </w:rPr>
+        <w:t xml:space="preserve"> pour répondre, il a une </w:t>
+      </w:r>
+      <w:r>
+        <w:rPr>
+          <w:b/>
+          <w:bCs/>
+          <w:lang w:val="fr-CA"/>
+        </w:rPr>
+        <w:t>mauvaise</w:t>
+      </w:r>
+      <w:r>
+        <w:rPr>
+          <w:lang w:val="fr-CA"/>
+        </w:rPr>
+        <w:t xml:space="preserve"> réponse.</w:t>
+      </w:r>
+    </w:p>
+    <w:p>
+      <w:pPr>
         <w:jc w:val="both"/>
       </w:pPr>
     </w:p>
@@ -1160,6 +1320,7 @@
         <w:rPr>
           <w:b/>
           <w:bCs/>
+          <w:highlight w:val="yellow"/>
         </w:rPr>
         <w:t>BD</w:t>
       </w:r>

</xml_diff>